<commit_message>
fix boss, add enemyrat
</commit_message>
<xml_diff>
--- a/Báo cáo/Báo cáo nhóm 32.docx
+++ b/Báo cáo/Báo cáo nhóm 32.docx
@@ -1438,7 +1438,31 @@
                 <w:sz w:val="26"/>
                 <w:szCs w:val="26"/>
               </w:rPr>
-              <w:t>- Thiết kế và code map 3: under the castle</w:t>
+              <w:t>- Thiết kế</w:t>
+            </w:r>
+            <w:r>
+              <w:rPr>
+                <w:rFonts w:ascii="Times New Roman" w:hAnsi="Times New Roman" w:cs="Times New Roman"/>
+                <w:sz w:val="26"/>
+                <w:szCs w:val="26"/>
+              </w:rPr>
+              <w:t xml:space="preserve"> và code map 4</w:t>
+            </w:r>
+            <w:r>
+              <w:rPr>
+                <w:rFonts w:ascii="Times New Roman" w:hAnsi="Times New Roman" w:cs="Times New Roman"/>
+                <w:sz w:val="26"/>
+                <w:szCs w:val="26"/>
+              </w:rPr>
+              <w:t xml:space="preserve">: </w:t>
+            </w:r>
+            <w:r>
+              <w:rPr>
+                <w:rFonts w:ascii="Times New Roman" w:hAnsi="Times New Roman" w:cs="Times New Roman"/>
+                <w:sz w:val="26"/>
+                <w:szCs w:val="26"/>
+              </w:rPr>
+              <w:t>Devil's castle</w:t>
             </w:r>
           </w:p>
           <w:p>
@@ -1635,7 +1659,39 @@
                 <w:sz w:val="26"/>
                 <w:szCs w:val="26"/>
               </w:rPr>
-              <w:t>- Thiết kế và code map 4: Devil's castle</w:t>
+              <w:t>- Thiết kế</w:t>
+            </w:r>
+            <w:r>
+              <w:rPr>
+                <w:rFonts w:ascii="Times New Roman" w:hAnsi="Times New Roman" w:cs="Times New Roman"/>
+                <w:sz w:val="26"/>
+                <w:szCs w:val="26"/>
+              </w:rPr>
+              <w:t xml:space="preserve"> và code map 3</w:t>
+            </w:r>
+            <w:r>
+              <w:rPr>
+                <w:rFonts w:ascii="Times New Roman" w:hAnsi="Times New Roman" w:cs="Times New Roman"/>
+                <w:sz w:val="26"/>
+                <w:szCs w:val="26"/>
+              </w:rPr>
+              <w:t xml:space="preserve">: </w:t>
+            </w:r>
+            <w:r>
+              <w:rPr>
+                <w:rFonts w:ascii="Times New Roman" w:hAnsi="Times New Roman" w:cs="Times New Roman"/>
+                <w:sz w:val="26"/>
+                <w:szCs w:val="26"/>
+              </w:rPr>
+              <w:t>U</w:t>
+            </w:r>
+            <w:r>
+              <w:rPr>
+                <w:rFonts w:ascii="Times New Roman" w:hAnsi="Times New Roman" w:cs="Times New Roman"/>
+                <w:sz w:val="26"/>
+                <w:szCs w:val="26"/>
+              </w:rPr>
+              <w:t>nder the castle</w:t>
             </w:r>
           </w:p>
           <w:p>
@@ -2431,25 +2487,7 @@
           <w:sz w:val="28"/>
           <w:szCs w:val="28"/>
         </w:rPr>
-        <w:t xml:space="preserve">Người chơi điều khiển nhân vật </w:t>
-      </w:r>
-      <w:proofErr w:type="gramStart"/>
-      <w:r>
-        <w:rPr>
-          <w:rFonts w:ascii="Times New Roman" w:eastAsia="Times New Roman" w:hAnsi="Times New Roman" w:cs="Times New Roman"/>
-          <w:sz w:val="28"/>
-          <w:szCs w:val="28"/>
-        </w:rPr>
-        <w:t>của  mình</w:t>
-      </w:r>
-      <w:proofErr w:type="gramEnd"/>
-      <w:r>
-        <w:rPr>
-          <w:rFonts w:ascii="Times New Roman" w:eastAsia="Times New Roman" w:hAnsi="Times New Roman" w:cs="Times New Roman"/>
-          <w:sz w:val="28"/>
-          <w:szCs w:val="28"/>
-        </w:rPr>
-        <w:t xml:space="preserve"> tiến lên phí trước vượt qua các cạm bẫy và quái vật trên hành trình của mình.</w:t>
+        <w:t>Người chơi điều khiển nhân vật của  mình tiến lên phí trước vượt qua các cạm bẫy và quái vật trên hành trình của mình.</w:t>
       </w:r>
     </w:p>
     <w:p>
@@ -2557,25 +2595,7 @@
           <w:sz w:val="28"/>
           <w:szCs w:val="28"/>
         </w:rPr>
-        <w:t xml:space="preserve">Đồ họa 2D đẹp mắt cùng với những </w:t>
-      </w:r>
-      <w:proofErr w:type="gramStart"/>
-      <w:r>
-        <w:rPr>
-          <w:rFonts w:ascii="Times New Roman" w:eastAsia="Times New Roman" w:hAnsi="Times New Roman" w:cs="Times New Roman"/>
-          <w:sz w:val="28"/>
-          <w:szCs w:val="28"/>
-        </w:rPr>
-        <w:t>bản  nhạc</w:t>
-      </w:r>
-      <w:proofErr w:type="gramEnd"/>
-      <w:r>
-        <w:rPr>
-          <w:rFonts w:ascii="Times New Roman" w:eastAsia="Times New Roman" w:hAnsi="Times New Roman" w:cs="Times New Roman"/>
-          <w:sz w:val="28"/>
-          <w:szCs w:val="28"/>
-        </w:rPr>
-        <w:t xml:space="preserve"> nền xuất sắc là yêu tố quyết định của trò chơi.</w:t>
+        <w:t>Đồ họa 2D đẹp mắt cùng với những bản  nhạc nền xuất sắc là yêu tố quyết định của trò chơi.</w:t>
       </w:r>
     </w:p>
     <w:p>
@@ -3012,25 +3032,7 @@
           <w:sz w:val="28"/>
           <w:szCs w:val="28"/>
         </w:rPr>
-        <w:t xml:space="preserve">Phím </w:t>
-      </w:r>
-      <w:proofErr w:type="gramStart"/>
-      <w:r>
-        <w:rPr>
-          <w:rFonts w:ascii="Times New Roman" w:eastAsia="Times New Roman" w:hAnsi="Times New Roman" w:cs="Times New Roman"/>
-          <w:sz w:val="28"/>
-          <w:szCs w:val="28"/>
-        </w:rPr>
-        <w:t>A,D</w:t>
-      </w:r>
-      <w:proofErr w:type="gramEnd"/>
-      <w:r>
-        <w:rPr>
-          <w:rFonts w:ascii="Times New Roman" w:eastAsia="Times New Roman" w:hAnsi="Times New Roman" w:cs="Times New Roman"/>
-          <w:sz w:val="28"/>
-          <w:szCs w:val="28"/>
-        </w:rPr>
-        <w:t xml:space="preserve">,W để di chuyển nhân vật. </w:t>
+        <w:t xml:space="preserve">Phím A,D,W để di chuyển nhân vật. </w:t>
       </w:r>
     </w:p>
     <w:p>
@@ -3434,7 +3436,7 @@
           <w:szCs w:val="40"/>
           <w:highlight w:val="white"/>
         </w:rPr>
-        <w:t>4</w:t>
+        <w:t xml:space="preserve"> </w:t>
       </w:r>
       <w:r>
         <w:rPr>
@@ -3444,7 +3446,7 @@
           <w:szCs w:val="40"/>
           <w:highlight w:val="white"/>
         </w:rPr>
-        <w:t>:</w:t>
+        <w:t>4:</w:t>
       </w:r>
       <w:r>
         <w:rPr>
@@ -3622,15 +3624,7 @@
           <w:sz w:val="28"/>
           <w:szCs w:val="28"/>
         </w:rPr>
-        <w:t>Jarvan, bị sốc và đau lòng, chạy trốn vào rừng để tránh khỏi đội quân quỷ đang đuổi theo. Dù đã mất cha, anh không chịu đầu hàng và quyết tâm tiếp tục sống để báo thù cho người cha yêu quý.</w:t>
-      </w:r>
-      <w:r>
-        <w:rPr>
-          <w:rFonts w:ascii="Times New Roman" w:hAnsi="Times New Roman" w:cs="Times New Roman"/>
-          <w:sz w:val="28"/>
-          <w:szCs w:val="28"/>
-        </w:rPr>
-        <w:t xml:space="preserve"> Trong lúc bỏ chạy ảnh trượt chân và ngã xuống vách núi không biết sống chết.</w:t>
+        <w:t>Jarvan, bị sốc và đau lòng, chạy trốn vào rừng để tránh khỏi đội quân quỷ đang đuổi theo. Dù đã mất cha, anh không chịu đầu hàng và quyết tâm tiếp tục sống để báo thù cho người cha yêu quý. Trong lúc bỏ chạy ảnh trượt chân và ngã xuống vách núi không biết sống chết.</w:t>
       </w:r>
     </w:p>
     <w:p>
@@ -3711,6 +3705,487 @@
           <w:szCs w:val="28"/>
         </w:rPr>
         <w:t>Với chiến thắng này, Jarvan không chỉ là người hùng của Demacia mà còn là biểu tượng của lòng dũng cảm và tình yêu thương. Anh đã học được rằng đôi khi, để trở thành người mạnh mẽ, chúng ta phải đối mặt với những khó khăn và thách thức trong cuộc sống.</w:t>
+      </w:r>
+    </w:p>
+    <w:p>
+      <w:pPr>
+        <w:spacing w:after="0" w:line="360" w:lineRule="auto"/>
+        <w:jc w:val="both"/>
+        <w:rPr>
+          <w:rFonts w:ascii="Times New Roman" w:hAnsi="Times New Roman" w:cs="Times New Roman"/>
+          <w:sz w:val="28"/>
+          <w:szCs w:val="28"/>
+        </w:rPr>
+      </w:pPr>
+      <w:r>
+        <w:rPr>
+          <w:rFonts w:ascii="Times New Roman" w:hAnsi="Times New Roman" w:cs="Times New Roman"/>
+          <w:b/>
+          <w:sz w:val="28"/>
+          <w:szCs w:val="28"/>
+        </w:rPr>
+        <w:lastRenderedPageBreak/>
+        <w:t>2. Thế giới trong game:</w:t>
+      </w:r>
+      <w:r>
+        <w:rPr>
+          <w:rFonts w:ascii="Times New Roman" w:hAnsi="Times New Roman" w:cs="Times New Roman"/>
+          <w:b/>
+          <w:sz w:val="28"/>
+          <w:szCs w:val="28"/>
+        </w:rPr>
+        <w:cr/>
+      </w:r>
+      <w:r>
+        <w:rPr>
+          <w:rFonts w:ascii="Times New Roman" w:hAnsi="Times New Roman" w:cs="Times New Roman"/>
+          <w:sz w:val="28"/>
+          <w:szCs w:val="28"/>
+        </w:rPr>
+        <w:tab/>
+        <w:t xml:space="preserve">Nhân vật trải qua 4 map: Dark forest, Dead village, </w:t>
+      </w:r>
+      <w:r>
+        <w:rPr>
+          <w:rFonts w:ascii="Times New Roman" w:hAnsi="Times New Roman" w:cs="Times New Roman"/>
+          <w:sz w:val="28"/>
+          <w:szCs w:val="28"/>
+        </w:rPr>
+        <w:t>Under the castle, Devil’s castle.</w:t>
+      </w:r>
+      <w:r>
+        <w:rPr>
+          <w:rFonts w:ascii="Times New Roman" w:hAnsi="Times New Roman" w:cs="Times New Roman"/>
+          <w:sz w:val="28"/>
+          <w:szCs w:val="28"/>
+        </w:rPr>
+        <w:t xml:space="preserve"> Người chơi cần phải đánh bại quái vật, vượt qua những cạm bẫy và đi đến đích.</w:t>
+      </w:r>
+    </w:p>
+    <w:p>
+      <w:pPr>
+        <w:spacing w:after="0" w:line="360" w:lineRule="auto"/>
+        <w:jc w:val="both"/>
+        <w:rPr>
+          <w:rFonts w:ascii="Times New Roman" w:hAnsi="Times New Roman" w:cs="Times New Roman"/>
+          <w:b/>
+          <w:sz w:val="28"/>
+          <w:szCs w:val="28"/>
+        </w:rPr>
+      </w:pPr>
+      <w:r>
+        <w:rPr>
+          <w:rFonts w:ascii="Times New Roman" w:hAnsi="Times New Roman" w:cs="Times New Roman"/>
+          <w:b/>
+          <w:sz w:val="28"/>
+          <w:szCs w:val="28"/>
+        </w:rPr>
+        <w:t>3. Characters</w:t>
+      </w:r>
+    </w:p>
+    <w:p>
+      <w:pPr>
+        <w:spacing w:after="0" w:line="360" w:lineRule="auto"/>
+        <w:ind w:left="720"/>
+        <w:jc w:val="both"/>
+        <w:rPr>
+          <w:rFonts w:ascii="Times New Roman" w:hAnsi="Times New Roman" w:cs="Times New Roman"/>
+          <w:sz w:val="28"/>
+          <w:szCs w:val="28"/>
+        </w:rPr>
+      </w:pPr>
+      <w:r>
+        <w:rPr>
+          <w:rFonts w:ascii="Times New Roman" w:hAnsi="Times New Roman" w:cs="Times New Roman"/>
+          <w:sz w:val="28"/>
+          <w:szCs w:val="28"/>
+        </w:rPr>
+        <w:t xml:space="preserve">- Nhân vật chiến đấu với quái vật </w:t>
+      </w:r>
+      <w:r>
+        <w:rPr>
+          <w:rFonts w:ascii="Times New Roman" w:hAnsi="Times New Roman" w:cs="Times New Roman"/>
+          <w:sz w:val="28"/>
+          <w:szCs w:val="28"/>
+        </w:rPr>
+        <w:t>kiếm</w:t>
+      </w:r>
+      <w:r>
+        <w:rPr>
+          <w:rFonts w:ascii="Times New Roman" w:hAnsi="Times New Roman" w:cs="Times New Roman"/>
+          <w:sz w:val="28"/>
+          <w:szCs w:val="28"/>
+        </w:rPr>
+        <w:t xml:space="preserve">, không tăng level. </w:t>
+      </w:r>
+    </w:p>
+    <w:p>
+      <w:pPr>
+        <w:spacing w:after="0" w:line="360" w:lineRule="auto"/>
+        <w:ind w:left="720"/>
+        <w:jc w:val="both"/>
+        <w:rPr>
+          <w:rFonts w:ascii="Times New Roman" w:hAnsi="Times New Roman" w:cs="Times New Roman"/>
+          <w:sz w:val="28"/>
+          <w:szCs w:val="28"/>
+        </w:rPr>
+      </w:pPr>
+      <w:r>
+        <w:rPr>
+          <w:rFonts w:ascii="Times New Roman" w:hAnsi="Times New Roman" w:cs="Times New Roman"/>
+          <w:sz w:val="28"/>
+          <w:szCs w:val="28"/>
+        </w:rPr>
+        <w:t>- Máu của nhân vật bị giảm nếu bị quái tấn công, sẽ bị chết khi giảm về 0.</w:t>
+      </w:r>
+    </w:p>
+    <w:p>
+      <w:pPr>
+        <w:spacing w:after="0" w:line="360" w:lineRule="auto"/>
+        <w:ind w:left="720"/>
+        <w:jc w:val="both"/>
+        <w:rPr>
+          <w:rFonts w:ascii="Times New Roman" w:hAnsi="Times New Roman" w:cs="Times New Roman"/>
+          <w:sz w:val="28"/>
+          <w:szCs w:val="28"/>
+        </w:rPr>
+      </w:pPr>
+      <w:r>
+        <w:rPr>
+          <w:rFonts w:ascii="Times New Roman" w:hAnsi="Times New Roman" w:cs="Times New Roman"/>
+          <w:sz w:val="28"/>
+          <w:szCs w:val="28"/>
+        </w:rPr>
+        <w:t xml:space="preserve">- Nhân vật có thể nhặt </w:t>
+      </w:r>
+      <w:r>
+        <w:rPr>
+          <w:rFonts w:ascii="Times New Roman" w:hAnsi="Times New Roman" w:cs="Times New Roman"/>
+          <w:sz w:val="28"/>
+          <w:szCs w:val="28"/>
+        </w:rPr>
+        <w:t>lọ máu rơi trên map để hồi máu</w:t>
+      </w:r>
+      <w:r>
+        <w:rPr>
+          <w:rFonts w:ascii="Times New Roman" w:hAnsi="Times New Roman" w:cs="Times New Roman"/>
+          <w:sz w:val="28"/>
+          <w:szCs w:val="28"/>
+        </w:rPr>
+        <w:t>.</w:t>
+      </w:r>
+    </w:p>
+    <w:p>
+      <w:pPr>
+        <w:spacing w:after="0" w:line="360" w:lineRule="auto"/>
+        <w:ind w:left="720"/>
+        <w:jc w:val="both"/>
+        <w:rPr>
+          <w:rFonts w:ascii="Times New Roman" w:hAnsi="Times New Roman" w:cs="Times New Roman"/>
+          <w:sz w:val="28"/>
+          <w:szCs w:val="28"/>
+        </w:rPr>
+      </w:pPr>
+      <w:r>
+        <w:rPr>
+          <w:rFonts w:ascii="Times New Roman" w:hAnsi="Times New Roman" w:cs="Times New Roman"/>
+          <w:sz w:val="28"/>
+          <w:szCs w:val="28"/>
+        </w:rPr>
+        <w:t xml:space="preserve">- Nhân vật có thể nhặt </w:t>
+      </w:r>
+      <w:r>
+        <w:rPr>
+          <w:rFonts w:ascii="Times New Roman" w:hAnsi="Times New Roman" w:cs="Times New Roman"/>
+          <w:sz w:val="28"/>
+          <w:szCs w:val="28"/>
+        </w:rPr>
+        <w:t>Trái tim</w:t>
+      </w:r>
+      <w:r>
+        <w:rPr>
+          <w:rFonts w:ascii="Times New Roman" w:hAnsi="Times New Roman" w:cs="Times New Roman"/>
+          <w:sz w:val="28"/>
+          <w:szCs w:val="28"/>
+        </w:rPr>
+        <w:t xml:space="preserve"> để tăng số lượ</w:t>
+      </w:r>
+      <w:r>
+        <w:rPr>
+          <w:rFonts w:ascii="Times New Roman" w:hAnsi="Times New Roman" w:cs="Times New Roman"/>
+          <w:sz w:val="28"/>
+          <w:szCs w:val="28"/>
+        </w:rPr>
+        <w:t>ng máu tối đa</w:t>
+      </w:r>
+      <w:r>
+        <w:rPr>
+          <w:rFonts w:ascii="Times New Roman" w:hAnsi="Times New Roman" w:cs="Times New Roman"/>
+          <w:sz w:val="28"/>
+          <w:szCs w:val="28"/>
+        </w:rPr>
+        <w:t>.</w:t>
+      </w:r>
+    </w:p>
+    <w:p>
+      <w:pPr>
+        <w:spacing w:after="0" w:line="360" w:lineRule="auto"/>
+        <w:ind w:left="720"/>
+        <w:jc w:val="both"/>
+        <w:rPr>
+          <w:rFonts w:ascii="Times New Roman" w:hAnsi="Times New Roman" w:cs="Times New Roman"/>
+          <w:sz w:val="28"/>
+          <w:szCs w:val="28"/>
+        </w:rPr>
+      </w:pPr>
+      <w:r>
+        <w:rPr>
+          <w:rFonts w:ascii="Times New Roman" w:hAnsi="Times New Roman" w:cs="Times New Roman"/>
+          <w:sz w:val="28"/>
+          <w:szCs w:val="28"/>
+        </w:rPr>
+        <w:t xml:space="preserve">- Nhân vật </w:t>
+      </w:r>
+      <w:r>
+        <w:rPr>
+          <w:rFonts w:ascii="Times New Roman" w:hAnsi="Times New Roman" w:cs="Times New Roman"/>
+          <w:sz w:val="28"/>
+          <w:szCs w:val="28"/>
+        </w:rPr>
+        <w:t xml:space="preserve">đánh bại boss </w:t>
+      </w:r>
+      <w:r>
+        <w:rPr>
+          <w:rFonts w:ascii="Times New Roman" w:hAnsi="Times New Roman" w:cs="Times New Roman"/>
+          <w:sz w:val="28"/>
+          <w:szCs w:val="28"/>
+        </w:rPr>
+        <w:t>để qua màn.</w:t>
+      </w:r>
+    </w:p>
+    <w:p>
+      <w:pPr>
+        <w:spacing w:after="0" w:line="360" w:lineRule="auto"/>
+        <w:jc w:val="both"/>
+        <w:rPr>
+          <w:rFonts w:ascii="Times New Roman" w:hAnsi="Times New Roman" w:cs="Times New Roman"/>
+          <w:b/>
+          <w:sz w:val="28"/>
+          <w:szCs w:val="28"/>
+        </w:rPr>
+      </w:pPr>
+    </w:p>
+    <w:p>
+      <w:pPr>
+        <w:spacing w:after="0" w:line="360" w:lineRule="auto"/>
+        <w:ind w:left="2160" w:firstLine="720"/>
+        <w:jc w:val="both"/>
+        <w:rPr>
+          <w:rFonts w:ascii="Times New Roman" w:hAnsi="Times New Roman" w:cs="Times New Roman"/>
+          <w:b/>
+          <w:sz w:val="40"/>
+          <w:szCs w:val="40"/>
+        </w:rPr>
+      </w:pPr>
+      <w:r>
+        <w:rPr>
+          <w:rFonts w:ascii="Times New Roman" w:eastAsia="Times New Roman" w:hAnsi="Times New Roman" w:cs="Times New Roman"/>
+          <w:b/>
+          <w:sz w:val="40"/>
+          <w:szCs w:val="40"/>
+          <w:highlight w:val="white"/>
+        </w:rPr>
+        <w:t>PHẦN</w:t>
+      </w:r>
+      <w:r>
+        <w:rPr>
+          <w:rFonts w:ascii="Times New Roman" w:eastAsia="Times New Roman" w:hAnsi="Times New Roman" w:cs="Times New Roman"/>
+          <w:b/>
+          <w:sz w:val="40"/>
+          <w:szCs w:val="40"/>
+          <w:highlight w:val="white"/>
+        </w:rPr>
+        <w:t xml:space="preserve"> 6</w:t>
+      </w:r>
+      <w:r>
+        <w:rPr>
+          <w:rFonts w:ascii="Times New Roman" w:eastAsia="Times New Roman" w:hAnsi="Times New Roman" w:cs="Times New Roman"/>
+          <w:b/>
+          <w:sz w:val="40"/>
+          <w:szCs w:val="40"/>
+          <w:highlight w:val="white"/>
+        </w:rPr>
+        <w:t>:</w:t>
+      </w:r>
+      <w:r>
+        <w:rPr>
+          <w:rFonts w:ascii="Times New Roman" w:eastAsia="Times New Roman" w:hAnsi="Times New Roman" w:cs="Times New Roman"/>
+          <w:b/>
+          <w:sz w:val="40"/>
+          <w:szCs w:val="40"/>
+        </w:rPr>
+        <w:t xml:space="preserve"> </w:t>
+      </w:r>
+      <w:r>
+        <w:rPr>
+          <w:rFonts w:ascii="Times New Roman" w:hAnsi="Times New Roman" w:cs="Times New Roman"/>
+          <w:b/>
+          <w:sz w:val="40"/>
+          <w:szCs w:val="40"/>
+        </w:rPr>
+        <w:t>GIAO DIỆN</w:t>
+      </w:r>
+    </w:p>
+    <w:p>
+      <w:pPr>
+        <w:spacing w:after="0" w:line="360" w:lineRule="auto"/>
+        <w:jc w:val="both"/>
+        <w:rPr>
+          <w:rFonts w:ascii="Times New Roman" w:hAnsi="Times New Roman" w:cs="Times New Roman"/>
+          <w:b/>
+          <w:sz w:val="28"/>
+          <w:szCs w:val="28"/>
+        </w:rPr>
+      </w:pPr>
+    </w:p>
+    <w:p>
+      <w:pPr>
+        <w:spacing w:after="0" w:line="360" w:lineRule="auto"/>
+        <w:jc w:val="both"/>
+        <w:rPr>
+          <w:rFonts w:ascii="Times New Roman" w:hAnsi="Times New Roman" w:cs="Times New Roman"/>
+          <w:b/>
+          <w:sz w:val="28"/>
+          <w:szCs w:val="28"/>
+        </w:rPr>
+      </w:pPr>
+      <w:r>
+        <w:rPr>
+          <w:rFonts w:ascii="Times New Roman" w:hAnsi="Times New Roman" w:cs="Times New Roman"/>
+          <w:b/>
+          <w:sz w:val="28"/>
+          <w:szCs w:val="28"/>
+        </w:rPr>
+        <w:t>1. Mô tả về hệ thống thị giác:</w:t>
+      </w:r>
+    </w:p>
+    <w:p>
+      <w:pPr>
+        <w:spacing w:after="0" w:line="360" w:lineRule="auto"/>
+        <w:jc w:val="both"/>
+        <w:rPr>
+          <w:rFonts w:ascii="Times New Roman" w:hAnsi="Times New Roman" w:cs="Times New Roman"/>
+          <w:sz w:val="28"/>
+          <w:szCs w:val="28"/>
+        </w:rPr>
+      </w:pPr>
+      <w:r>
+        <w:rPr>
+          <w:rFonts w:ascii="Times New Roman" w:hAnsi="Times New Roman" w:cs="Times New Roman"/>
+          <w:sz w:val="28"/>
+          <w:szCs w:val="28"/>
+        </w:rPr>
+        <w:t>Có HUD, trên HUD sẽ chứa thông tin về máu của người chơi</w:t>
+      </w:r>
+      <w:r>
+        <w:rPr>
+          <w:rFonts w:ascii="Times New Roman" w:hAnsi="Times New Roman" w:cs="Times New Roman"/>
+          <w:sz w:val="28"/>
+          <w:szCs w:val="28"/>
+        </w:rPr>
+        <w:t>.</w:t>
+      </w:r>
+    </w:p>
+    <w:p>
+      <w:pPr>
+        <w:spacing w:after="0" w:line="360" w:lineRule="auto"/>
+        <w:jc w:val="both"/>
+        <w:rPr>
+          <w:rFonts w:ascii="Times New Roman" w:hAnsi="Times New Roman" w:cs="Times New Roman"/>
+          <w:sz w:val="28"/>
+          <w:szCs w:val="28"/>
+        </w:rPr>
+      </w:pPr>
+      <w:r>
+        <w:rPr>
+          <w:rFonts w:ascii="Times New Roman" w:hAnsi="Times New Roman" w:cs="Times New Roman"/>
+          <w:sz w:val="28"/>
+          <w:szCs w:val="28"/>
+        </w:rPr>
+        <w:t>Menu: Gồm có phần bắt đầ</w:t>
+      </w:r>
+      <w:r>
+        <w:rPr>
+          <w:rFonts w:ascii="Times New Roman" w:hAnsi="Times New Roman" w:cs="Times New Roman"/>
+          <w:sz w:val="28"/>
+          <w:szCs w:val="28"/>
+        </w:rPr>
+        <w:t>u game</w:t>
+      </w:r>
+      <w:r>
+        <w:rPr>
+          <w:rFonts w:ascii="Times New Roman" w:hAnsi="Times New Roman" w:cs="Times New Roman"/>
+          <w:sz w:val="28"/>
+          <w:szCs w:val="28"/>
+        </w:rPr>
+        <w:t>, chỉnh các option của game, và thoát game.</w:t>
+      </w:r>
+    </w:p>
+    <w:p>
+      <w:pPr>
+        <w:spacing w:after="0" w:line="360" w:lineRule="auto"/>
+        <w:jc w:val="both"/>
+        <w:rPr>
+          <w:rFonts w:ascii="Times New Roman" w:hAnsi="Times New Roman" w:cs="Times New Roman"/>
+          <w:sz w:val="28"/>
+          <w:szCs w:val="28"/>
+        </w:rPr>
+      </w:pPr>
+    </w:p>
+    <w:p>
+      <w:pPr>
+        <w:spacing w:after="0" w:line="360" w:lineRule="auto"/>
+        <w:jc w:val="both"/>
+        <w:rPr>
+          <w:rFonts w:ascii="Times New Roman" w:hAnsi="Times New Roman" w:cs="Times New Roman"/>
+          <w:sz w:val="28"/>
+          <w:szCs w:val="28"/>
+        </w:rPr>
+      </w:pPr>
+      <w:r>
+        <w:rPr>
+          <w:rFonts w:ascii="Times New Roman" w:hAnsi="Times New Roman" w:cs="Times New Roman"/>
+          <w:sz w:val="28"/>
+          <w:szCs w:val="28"/>
+        </w:rPr>
+        <w:t>2. Hệ thống điều khiển:</w:t>
+      </w:r>
+    </w:p>
+    <w:p>
+      <w:pPr>
+        <w:spacing w:after="0" w:line="360" w:lineRule="auto"/>
+        <w:jc w:val="both"/>
+        <w:rPr>
+          <w:rFonts w:ascii="Times New Roman" w:hAnsi="Times New Roman" w:cs="Times New Roman"/>
+          <w:sz w:val="28"/>
+          <w:szCs w:val="28"/>
+        </w:rPr>
+      </w:pPr>
+      <w:r>
+        <w:rPr>
+          <w:rFonts w:ascii="Times New Roman" w:hAnsi="Times New Roman" w:cs="Times New Roman"/>
+          <w:sz w:val="28"/>
+          <w:szCs w:val="28"/>
+        </w:rPr>
+        <w:t xml:space="preserve">Người chơi sử dụng 4 phím w, a, s, d để di chuyển, sử dụng chuột </w:t>
+      </w:r>
+      <w:r>
+        <w:rPr>
+          <w:rFonts w:ascii="Times New Roman" w:hAnsi="Times New Roman" w:cs="Times New Roman"/>
+          <w:sz w:val="28"/>
+          <w:szCs w:val="28"/>
+        </w:rPr>
+        <w:t>trái để tấn công chuột phải để lướt.</w:t>
       </w:r>
       <w:bookmarkStart w:id="0" w:name="_GoBack"/>
       <w:bookmarkEnd w:id="0"/>
@@ -3728,269 +4203,255 @@
       <w:r>
         <w:rPr>
           <w:rFonts w:ascii="Times New Roman" w:hAnsi="Times New Roman" w:cs="Times New Roman"/>
+          <w:sz w:val="28"/>
+          <w:szCs w:val="28"/>
+        </w:rPr>
+        <w:t xml:space="preserve">Sử dụng esc để bật thanh menu, hoặc dừng game giữa chừng, có thể sử dụng để </w:t>
+      </w:r>
+    </w:p>
+    <w:p>
+      <w:pPr>
+        <w:spacing w:after="0" w:line="360" w:lineRule="auto"/>
+        <w:jc w:val="both"/>
+        <w:rPr>
+          <w:rFonts w:ascii="Times New Roman" w:hAnsi="Times New Roman" w:cs="Times New Roman"/>
+          <w:sz w:val="28"/>
+          <w:szCs w:val="28"/>
+        </w:rPr>
+      </w:pPr>
+      <w:r>
+        <w:rPr>
+          <w:rFonts w:ascii="Times New Roman" w:hAnsi="Times New Roman" w:cs="Times New Roman"/>
+          <w:sz w:val="28"/>
+          <w:szCs w:val="28"/>
+        </w:rPr>
+        <w:t>chỉnh lại setting game, hoặc thoát game.</w:t>
+      </w:r>
+    </w:p>
+    <w:p>
+      <w:pPr>
+        <w:spacing w:after="0" w:line="360" w:lineRule="auto"/>
+        <w:jc w:val="both"/>
+        <w:rPr>
+          <w:rFonts w:ascii="Times New Roman" w:hAnsi="Times New Roman" w:cs="Times New Roman"/>
+          <w:sz w:val="28"/>
+          <w:szCs w:val="28"/>
+        </w:rPr>
+      </w:pPr>
+    </w:p>
+    <w:p>
+      <w:pPr>
+        <w:spacing w:after="0" w:line="360" w:lineRule="auto"/>
+        <w:jc w:val="both"/>
+        <w:rPr>
+          <w:rFonts w:ascii="Times New Roman" w:hAnsi="Times New Roman" w:cs="Times New Roman"/>
+          <w:b/>
+          <w:sz w:val="28"/>
+          <w:szCs w:val="28"/>
+        </w:rPr>
+      </w:pPr>
+      <w:r>
+        <w:rPr>
+          <w:rFonts w:ascii="Times New Roman" w:hAnsi="Times New Roman" w:cs="Times New Roman"/>
+          <w:b/>
+          <w:sz w:val="28"/>
+          <w:szCs w:val="28"/>
+        </w:rPr>
+        <w:cr/>
+      </w:r>
+      <w:r>
+        <w:t xml:space="preserve"> </w:t>
+      </w:r>
+      <w:r>
+        <w:rPr>
+          <w:rFonts w:ascii="Times New Roman" w:hAnsi="Times New Roman" w:cs="Times New Roman"/>
+          <w:b/>
+          <w:sz w:val="28"/>
+          <w:szCs w:val="28"/>
+        </w:rPr>
+        <w:t xml:space="preserve">3. Audio, music, sound effect: </w:t>
+      </w:r>
+    </w:p>
+    <w:p>
+      <w:pPr>
+        <w:spacing w:after="0" w:line="360" w:lineRule="auto"/>
+        <w:jc w:val="both"/>
+        <w:rPr>
+          <w:rFonts w:ascii="Times New Roman" w:hAnsi="Times New Roman" w:cs="Times New Roman"/>
+          <w:b/>
+          <w:sz w:val="28"/>
+          <w:szCs w:val="28"/>
+        </w:rPr>
+      </w:pPr>
+      <w:r>
+        <w:rPr>
+          <w:rFonts w:ascii="Times New Roman" w:hAnsi="Times New Roman" w:cs="Times New Roman"/>
+          <w:b/>
+          <w:sz w:val="28"/>
+          <w:szCs w:val="28"/>
+        </w:rPr>
+        <w:sym w:font="Symbol" w:char="F0B7"/>
+      </w:r>
+      <w:r>
+        <w:rPr>
+          <w:rFonts w:ascii="Times New Roman" w:hAnsi="Times New Roman" w:cs="Times New Roman"/>
+          <w:b/>
+          <w:sz w:val="28"/>
+          <w:szCs w:val="28"/>
+        </w:rPr>
+        <w:t xml:space="preserve"> Âm thanh nền. </w:t>
+      </w:r>
+    </w:p>
+    <w:p>
+      <w:pPr>
+        <w:spacing w:after="0" w:line="360" w:lineRule="auto"/>
+        <w:jc w:val="both"/>
+        <w:rPr>
+          <w:rFonts w:ascii="Times New Roman" w:hAnsi="Times New Roman" w:cs="Times New Roman"/>
+          <w:b/>
+          <w:sz w:val="28"/>
+          <w:szCs w:val="28"/>
+        </w:rPr>
+      </w:pPr>
+      <w:r>
+        <w:rPr>
+          <w:rFonts w:ascii="Times New Roman" w:hAnsi="Times New Roman" w:cs="Times New Roman"/>
           <w:b/>
           <w:sz w:val="28"/>
           <w:szCs w:val="28"/>
         </w:rPr>
         <w:lastRenderedPageBreak/>
-        <w:t>2. Thế giới trong game:</w:t>
-      </w:r>
-      <w:r>
-        <w:rPr>
-          <w:rFonts w:ascii="Times New Roman" w:hAnsi="Times New Roman" w:cs="Times New Roman"/>
-          <w:b/>
-          <w:sz w:val="28"/>
-          <w:szCs w:val="28"/>
-        </w:rPr>
-        <w:cr/>
-      </w:r>
-      <w:r>
-        <w:rPr>
-          <w:rFonts w:ascii="Times New Roman" w:hAnsi="Times New Roman" w:cs="Times New Roman"/>
-          <w:sz w:val="28"/>
-          <w:szCs w:val="28"/>
-        </w:rPr>
-        <w:tab/>
-        <w:t xml:space="preserve">Nhân vật trải qua 4 map: Dark forest, Dead village, </w:t>
-      </w:r>
-      <w:r>
-        <w:rPr>
-          <w:rFonts w:ascii="Times New Roman" w:hAnsi="Times New Roman" w:cs="Times New Roman"/>
-          <w:sz w:val="28"/>
-          <w:szCs w:val="28"/>
-        </w:rPr>
-        <w:t>Under the castle, Devil’s castle.</w:t>
-      </w:r>
-      <w:r>
-        <w:rPr>
-          <w:rFonts w:ascii="Times New Roman" w:hAnsi="Times New Roman" w:cs="Times New Roman"/>
-          <w:sz w:val="28"/>
-          <w:szCs w:val="28"/>
-        </w:rPr>
-        <w:t xml:space="preserve"> Người chơi cần phải đánh bại quái vật, vượt qua những cạm bẫy và đi đến đích.</w:t>
-      </w:r>
-    </w:p>
-    <w:p>
-      <w:pPr>
-        <w:spacing w:after="0" w:line="360" w:lineRule="auto"/>
-        <w:jc w:val="both"/>
-        <w:rPr>
-          <w:rFonts w:ascii="Times New Roman" w:hAnsi="Times New Roman" w:cs="Times New Roman"/>
-          <w:b/>
-          <w:sz w:val="28"/>
-          <w:szCs w:val="28"/>
-        </w:rPr>
-      </w:pPr>
-      <w:r>
-        <w:rPr>
-          <w:rFonts w:ascii="Times New Roman" w:hAnsi="Times New Roman" w:cs="Times New Roman"/>
-          <w:b/>
-          <w:sz w:val="28"/>
-          <w:szCs w:val="28"/>
-        </w:rPr>
-        <w:t xml:space="preserve">3. </w:t>
-      </w:r>
-      <w:r>
-        <w:rPr>
-          <w:rFonts w:ascii="Times New Roman" w:hAnsi="Times New Roman" w:cs="Times New Roman"/>
-          <w:b/>
-          <w:sz w:val="28"/>
-          <w:szCs w:val="28"/>
-        </w:rPr>
-        <w:t>Characters</w:t>
-      </w:r>
-    </w:p>
-    <w:p>
-      <w:pPr>
-        <w:spacing w:after="0" w:line="360" w:lineRule="auto"/>
-        <w:ind w:left="720"/>
-        <w:jc w:val="both"/>
-        <w:rPr>
-          <w:rFonts w:ascii="Times New Roman" w:hAnsi="Times New Roman" w:cs="Times New Roman"/>
-          <w:sz w:val="28"/>
-          <w:szCs w:val="28"/>
-        </w:rPr>
-      </w:pPr>
-      <w:r>
-        <w:rPr>
-          <w:rFonts w:ascii="Times New Roman" w:hAnsi="Times New Roman" w:cs="Times New Roman"/>
-          <w:sz w:val="28"/>
-          <w:szCs w:val="28"/>
-        </w:rPr>
-        <w:t xml:space="preserve">- Nhân vật chiến đấu với quái vật </w:t>
-      </w:r>
-      <w:r>
-        <w:rPr>
-          <w:rFonts w:ascii="Times New Roman" w:hAnsi="Times New Roman" w:cs="Times New Roman"/>
-          <w:sz w:val="28"/>
-          <w:szCs w:val="28"/>
-        </w:rPr>
-        <w:t>kiếm</w:t>
-      </w:r>
-      <w:r>
-        <w:rPr>
-          <w:rFonts w:ascii="Times New Roman" w:hAnsi="Times New Roman" w:cs="Times New Roman"/>
-          <w:sz w:val="28"/>
-          <w:szCs w:val="28"/>
-        </w:rPr>
-        <w:t xml:space="preserve">, không tăng level. </w:t>
-      </w:r>
-    </w:p>
-    <w:p>
-      <w:pPr>
-        <w:spacing w:after="0" w:line="360" w:lineRule="auto"/>
-        <w:ind w:left="720"/>
-        <w:jc w:val="both"/>
-        <w:rPr>
-          <w:rFonts w:ascii="Times New Roman" w:hAnsi="Times New Roman" w:cs="Times New Roman"/>
-          <w:sz w:val="28"/>
-          <w:szCs w:val="28"/>
-        </w:rPr>
-      </w:pPr>
-      <w:r>
-        <w:rPr>
-          <w:rFonts w:ascii="Times New Roman" w:hAnsi="Times New Roman" w:cs="Times New Roman"/>
-          <w:sz w:val="28"/>
-          <w:szCs w:val="28"/>
-        </w:rPr>
-        <w:t>- Máu của nhân vật bị giảm nếu bị quái tấn công, sẽ bị chết khi giảm về 0.</w:t>
-      </w:r>
-    </w:p>
-    <w:p>
-      <w:pPr>
-        <w:spacing w:after="0" w:line="360" w:lineRule="auto"/>
-        <w:ind w:left="720"/>
-        <w:jc w:val="both"/>
-        <w:rPr>
-          <w:rFonts w:ascii="Times New Roman" w:hAnsi="Times New Roman" w:cs="Times New Roman"/>
-          <w:sz w:val="28"/>
-          <w:szCs w:val="28"/>
-        </w:rPr>
-      </w:pPr>
-      <w:r>
-        <w:rPr>
-          <w:rFonts w:ascii="Times New Roman" w:hAnsi="Times New Roman" w:cs="Times New Roman"/>
-          <w:sz w:val="28"/>
-          <w:szCs w:val="28"/>
-        </w:rPr>
-        <w:t xml:space="preserve">- Nhân vật có thể nhặt </w:t>
-      </w:r>
-      <w:r>
-        <w:rPr>
-          <w:rFonts w:ascii="Times New Roman" w:hAnsi="Times New Roman" w:cs="Times New Roman"/>
-          <w:sz w:val="28"/>
-          <w:szCs w:val="28"/>
-        </w:rPr>
-        <w:t>lọ máu rơi trên map để hồi máu</w:t>
-      </w:r>
-      <w:r>
-        <w:rPr>
-          <w:rFonts w:ascii="Times New Roman" w:hAnsi="Times New Roman" w:cs="Times New Roman"/>
-          <w:sz w:val="28"/>
-          <w:szCs w:val="28"/>
-        </w:rPr>
-        <w:t>.</w:t>
-      </w:r>
-    </w:p>
-    <w:p>
-      <w:pPr>
-        <w:spacing w:after="0" w:line="360" w:lineRule="auto"/>
-        <w:ind w:left="720"/>
-        <w:jc w:val="both"/>
-        <w:rPr>
-          <w:rFonts w:ascii="Times New Roman" w:hAnsi="Times New Roman" w:cs="Times New Roman"/>
-          <w:sz w:val="28"/>
-          <w:szCs w:val="28"/>
-        </w:rPr>
-      </w:pPr>
-      <w:r>
-        <w:rPr>
-          <w:rFonts w:ascii="Times New Roman" w:hAnsi="Times New Roman" w:cs="Times New Roman"/>
-          <w:sz w:val="28"/>
-          <w:szCs w:val="28"/>
-        </w:rPr>
-        <w:t xml:space="preserve">- Nhân vật có thể nhặt </w:t>
-      </w:r>
-      <w:r>
-        <w:rPr>
-          <w:rFonts w:ascii="Times New Roman" w:hAnsi="Times New Roman" w:cs="Times New Roman"/>
-          <w:sz w:val="28"/>
-          <w:szCs w:val="28"/>
-        </w:rPr>
-        <w:t>Trái tim</w:t>
-      </w:r>
-      <w:r>
-        <w:rPr>
-          <w:rFonts w:ascii="Times New Roman" w:hAnsi="Times New Roman" w:cs="Times New Roman"/>
-          <w:sz w:val="28"/>
-          <w:szCs w:val="28"/>
-        </w:rPr>
-        <w:t xml:space="preserve"> để tăng số lượ</w:t>
-      </w:r>
-      <w:r>
-        <w:rPr>
-          <w:rFonts w:ascii="Times New Roman" w:hAnsi="Times New Roman" w:cs="Times New Roman"/>
-          <w:sz w:val="28"/>
-          <w:szCs w:val="28"/>
-        </w:rPr>
-        <w:t>ng máu tối đa</w:t>
-      </w:r>
-      <w:r>
-        <w:rPr>
-          <w:rFonts w:ascii="Times New Roman" w:hAnsi="Times New Roman" w:cs="Times New Roman"/>
-          <w:sz w:val="28"/>
-          <w:szCs w:val="28"/>
-        </w:rPr>
-        <w:t>.</w:t>
-      </w:r>
-    </w:p>
-    <w:p>
-      <w:pPr>
-        <w:spacing w:after="0" w:line="360" w:lineRule="auto"/>
-        <w:ind w:left="720"/>
-        <w:jc w:val="both"/>
-        <w:rPr>
-          <w:rFonts w:ascii="Times New Roman" w:hAnsi="Times New Roman" w:cs="Times New Roman"/>
-          <w:sz w:val="28"/>
-          <w:szCs w:val="28"/>
-        </w:rPr>
-      </w:pPr>
-      <w:r>
-        <w:rPr>
-          <w:rFonts w:ascii="Times New Roman" w:hAnsi="Times New Roman" w:cs="Times New Roman"/>
-          <w:sz w:val="28"/>
-          <w:szCs w:val="28"/>
-        </w:rPr>
-        <w:t xml:space="preserve">- Nhân vật </w:t>
-      </w:r>
-      <w:r>
-        <w:rPr>
-          <w:rFonts w:ascii="Times New Roman" w:hAnsi="Times New Roman" w:cs="Times New Roman"/>
-          <w:sz w:val="28"/>
-          <w:szCs w:val="28"/>
-        </w:rPr>
-        <w:t xml:space="preserve">đánh bại boss </w:t>
-      </w:r>
-      <w:r>
-        <w:rPr>
-          <w:rFonts w:ascii="Times New Roman" w:hAnsi="Times New Roman" w:cs="Times New Roman"/>
-          <w:sz w:val="28"/>
-          <w:szCs w:val="28"/>
-        </w:rPr>
-        <w:t>để qua màn.</w:t>
-      </w:r>
-    </w:p>
-    <w:p>
-      <w:pPr>
-        <w:spacing w:after="0" w:line="360" w:lineRule="auto"/>
-        <w:jc w:val="both"/>
-        <w:rPr>
-          <w:rFonts w:ascii="Times New Roman" w:hAnsi="Times New Roman" w:cs="Times New Roman"/>
-          <w:b/>
-          <w:sz w:val="28"/>
-          <w:szCs w:val="28"/>
-        </w:rPr>
-      </w:pPr>
+        <w:sym w:font="Symbol" w:char="F0B7"/>
+      </w:r>
+      <w:r>
+        <w:rPr>
+          <w:rFonts w:ascii="Times New Roman" w:hAnsi="Times New Roman" w:cs="Times New Roman"/>
+          <w:b/>
+          <w:sz w:val="28"/>
+          <w:szCs w:val="28"/>
+        </w:rPr>
+        <w:t xml:space="preserve"> Âm thanh zombie (Khi chết, khi bị bắn, khi cắn và đứng im) </w:t>
+      </w:r>
+    </w:p>
+    <w:p>
+      <w:pPr>
+        <w:spacing w:after="0" w:line="360" w:lineRule="auto"/>
+        <w:jc w:val="both"/>
+        <w:rPr>
+          <w:rFonts w:ascii="Times New Roman" w:hAnsi="Times New Roman" w:cs="Times New Roman"/>
+          <w:b/>
+          <w:sz w:val="28"/>
+          <w:szCs w:val="28"/>
+        </w:rPr>
+      </w:pPr>
+      <w:r>
+        <w:rPr>
+          <w:rFonts w:ascii="Times New Roman" w:hAnsi="Times New Roman" w:cs="Times New Roman"/>
+          <w:b/>
+          <w:sz w:val="28"/>
+          <w:szCs w:val="28"/>
+        </w:rPr>
+        <w:sym w:font="Symbol" w:char="F0B7"/>
+      </w:r>
+      <w:r>
+        <w:rPr>
+          <w:rFonts w:ascii="Times New Roman" w:hAnsi="Times New Roman" w:cs="Times New Roman"/>
+          <w:b/>
+          <w:sz w:val="28"/>
+          <w:szCs w:val="28"/>
+        </w:rPr>
+        <w:t xml:space="preserve"> Âm thanh người chơi (Khi bắn, khi chết) </w:t>
+      </w:r>
+    </w:p>
+    <w:p>
+      <w:pPr>
+        <w:spacing w:after="0" w:line="360" w:lineRule="auto"/>
+        <w:jc w:val="both"/>
+        <w:rPr>
+          <w:rFonts w:ascii="Times New Roman" w:hAnsi="Times New Roman" w:cs="Times New Roman"/>
+          <w:b/>
+          <w:sz w:val="28"/>
+          <w:szCs w:val="28"/>
+        </w:rPr>
+      </w:pPr>
+      <w:r>
+        <w:rPr>
+          <w:rFonts w:ascii="Times New Roman" w:hAnsi="Times New Roman" w:cs="Times New Roman"/>
+          <w:b/>
+          <w:sz w:val="28"/>
+          <w:szCs w:val="28"/>
+        </w:rPr>
+        <w:sym w:font="Symbol" w:char="F0B7"/>
+      </w:r>
+      <w:r>
+        <w:rPr>
+          <w:rFonts w:ascii="Times New Roman" w:hAnsi="Times New Roman" w:cs="Times New Roman"/>
+          <w:b/>
+          <w:sz w:val="28"/>
+          <w:szCs w:val="28"/>
+        </w:rPr>
+        <w:t xml:space="preserve"> Âm thanh khi chiến thằng </w:t>
+      </w:r>
+    </w:p>
+    <w:p>
+      <w:pPr>
+        <w:spacing w:after="0" w:line="360" w:lineRule="auto"/>
+        <w:jc w:val="both"/>
+        <w:rPr>
+          <w:rFonts w:ascii="Times New Roman" w:hAnsi="Times New Roman" w:cs="Times New Roman"/>
+          <w:b/>
+          <w:sz w:val="28"/>
+          <w:szCs w:val="28"/>
+        </w:rPr>
+      </w:pPr>
+      <w:r>
+        <w:rPr>
+          <w:rFonts w:ascii="Times New Roman" w:hAnsi="Times New Roman" w:cs="Times New Roman"/>
+          <w:b/>
+          <w:sz w:val="28"/>
+          <w:szCs w:val="28"/>
+        </w:rPr>
+        <w:sym w:font="Symbol" w:char="F0B7"/>
+      </w:r>
+      <w:r>
+        <w:rPr>
+          <w:rFonts w:ascii="Times New Roman" w:hAnsi="Times New Roman" w:cs="Times New Roman"/>
+          <w:b/>
+          <w:sz w:val="28"/>
+          <w:szCs w:val="28"/>
+        </w:rPr>
+        <w:t xml:space="preserve"> Âm thanh khi thua </w:t>
+      </w:r>
+    </w:p>
+    <w:p>
+      <w:pPr>
+        <w:spacing w:after="0" w:line="360" w:lineRule="auto"/>
+        <w:jc w:val="both"/>
+        <w:rPr>
+          <w:rFonts w:ascii="Times New Roman" w:hAnsi="Times New Roman" w:cs="Times New Roman"/>
+          <w:b/>
+          <w:sz w:val="28"/>
+          <w:szCs w:val="28"/>
+        </w:rPr>
+      </w:pPr>
+      <w:r>
+        <w:rPr>
+          <w:rFonts w:ascii="Times New Roman" w:hAnsi="Times New Roman" w:cs="Times New Roman"/>
+          <w:b/>
+          <w:sz w:val="28"/>
+          <w:szCs w:val="28"/>
+        </w:rPr>
+        <w:sym w:font="Symbol" w:char="F0B7"/>
+      </w:r>
+      <w:r>
+        <w:rPr>
+          <w:rFonts w:ascii="Times New Roman" w:hAnsi="Times New Roman" w:cs="Times New Roman"/>
+          <w:b/>
+          <w:sz w:val="28"/>
+          <w:szCs w:val="28"/>
+        </w:rPr>
+        <w:t xml:space="preserve"> Hiệu ứng âm thanh khi chọn menu, chọn màn.</w:t>
+      </w:r>
     </w:p>
     <w:p>
       <w:pPr>
@@ -5420,7 +5881,7 @@
   <w:style w:type="paragraph" w:default="1" w:styleId="Normal">
     <w:name w:val="Normal"/>
     <w:qFormat/>
-    <w:rsid w:val="00044FDF"/>
+    <w:rsid w:val="00AC6631"/>
     <w:pPr>
       <w:spacing w:line="256" w:lineRule="auto"/>
     </w:pPr>
@@ -5431,7 +5892,6 @@
   <w:style w:type="character" w:default="1" w:styleId="DefaultParagraphFont">
     <w:name w:val="Default Paragraph Font"/>
     <w:uiPriority w:val="1"/>
-    <w:semiHidden/>
     <w:unhideWhenUsed/>
   </w:style>
   <w:style w:type="table" w:default="1" w:styleId="TableNormal">

</xml_diff>

<commit_message>
Update boss map 3
</commit_message>
<xml_diff>
--- a/Báo cáo/Báo cáo nhóm 32.docx
+++ b/Báo cáo/Báo cáo nhóm 32.docx
@@ -1000,25 +1000,6 @@
                 <w:sz w:val="26"/>
                 <w:szCs w:val="26"/>
               </w:rPr>
-              <w:t>- Xây dựng cốt truyện cho game</w:t>
-            </w:r>
-          </w:p>
-          <w:p>
-            <w:pPr>
-              <w:spacing w:line="360" w:lineRule="auto"/>
-              <w:jc w:val="both"/>
-              <w:rPr>
-                <w:rFonts w:ascii="Times New Roman" w:hAnsi="Times New Roman" w:cs="Times New Roman"/>
-                <w:sz w:val="26"/>
-                <w:szCs w:val="26"/>
-              </w:rPr>
-            </w:pPr>
-            <w:r>
-              <w:rPr>
-                <w:rFonts w:ascii="Times New Roman" w:hAnsi="Times New Roman" w:cs="Times New Roman"/>
-                <w:sz w:val="26"/>
-                <w:szCs w:val="26"/>
-              </w:rPr>
               <w:t>- Tổng hợp, ghép code và hoàn thiện</w:t>
             </w:r>
           </w:p>
@@ -1228,7 +1209,7 @@
                 <w:sz w:val="26"/>
                 <w:szCs w:val="26"/>
               </w:rPr>
-              <w:t>- Thiết kế và code map 2: Dead village</w:t>
+              <w:t>- Thiết kế map 2: Dead village</w:t>
             </w:r>
           </w:p>
           <w:p>
@@ -1419,7 +1400,23 @@
                 <w:sz w:val="26"/>
                 <w:szCs w:val="26"/>
               </w:rPr>
-              <w:t xml:space="preserve">- Xây dựng các scene trong game: menu scene, level scene, setting scene </w:t>
+              <w:t>- Xây dựng cá</w:t>
+            </w:r>
+            <w:r>
+              <w:rPr>
+                <w:rFonts w:ascii="Times New Roman" w:hAnsi="Times New Roman" w:cs="Times New Roman"/>
+                <w:sz w:val="26"/>
+                <w:szCs w:val="26"/>
+              </w:rPr>
+              <w:t>c scene trong game: menu scene</w:t>
+            </w:r>
+            <w:r>
+              <w:rPr>
+                <w:rFonts w:ascii="Times New Roman" w:hAnsi="Times New Roman" w:cs="Times New Roman"/>
+                <w:sz w:val="26"/>
+                <w:szCs w:val="26"/>
+              </w:rPr>
+              <w:t xml:space="preserve">, setting scene </w:t>
             </w:r>
           </w:p>
           <w:p>
@@ -1446,7 +1443,7 @@
                 <w:sz w:val="26"/>
                 <w:szCs w:val="26"/>
               </w:rPr>
-              <w:t xml:space="preserve"> và code map 4</w:t>
+              <w:t xml:space="preserve"> map 4</w:t>
             </w:r>
             <w:r>
               <w:rPr>
@@ -1667,7 +1664,7 @@
                 <w:sz w:val="26"/>
                 <w:szCs w:val="26"/>
               </w:rPr>
-              <w:t xml:space="preserve"> và code map 3</w:t>
+              <w:t xml:space="preserve"> map 3</w:t>
             </w:r>
             <w:r>
               <w:rPr>
@@ -1763,6 +1760,22 @@
           <w:highlight w:val="white"/>
         </w:rPr>
       </w:pPr>
+    </w:p>
+    <w:p>
+      <w:pPr>
+        <w:spacing w:after="0" w:line="360" w:lineRule="auto"/>
+        <w:ind w:left="2160" w:firstLine="720"/>
+        <w:jc w:val="both"/>
+        <w:rPr>
+          <w:rFonts w:ascii="Times New Roman" w:eastAsia="Times New Roman" w:hAnsi="Times New Roman" w:cs="Times New Roman"/>
+          <w:b/>
+          <w:sz w:val="44"/>
+          <w:szCs w:val="44"/>
+          <w:highlight w:val="white"/>
+        </w:rPr>
+      </w:pPr>
+      <w:bookmarkStart w:id="0" w:name="_GoBack"/>
+      <w:bookmarkEnd w:id="0"/>
       <w:r>
         <w:rPr>
           <w:rFonts w:ascii="Times New Roman" w:eastAsia="Times New Roman" w:hAnsi="Times New Roman" w:cs="Times New Roman"/>
@@ -3395,8 +3408,1083 @@
     </w:p>
     <w:p>
       <w:pPr>
-        <w:spacing w:after="0" w:line="360" w:lineRule="auto"/>
-        <w:ind w:firstLine="720"/>
+        <w:spacing w:after="0"/>
+        <w:jc w:val="center"/>
+        <w:rPr>
+          <w:rFonts w:ascii="Times New Roman" w:hAnsi="Times New Roman" w:cs="Times New Roman"/>
+          <w:b/>
+          <w:sz w:val="44"/>
+          <w:szCs w:val="44"/>
+        </w:rPr>
+      </w:pPr>
+      <w:r>
+        <w:rPr>
+          <w:rFonts w:ascii="Times New Roman" w:hAnsi="Times New Roman" w:cs="Times New Roman"/>
+          <w:b/>
+          <w:sz w:val="44"/>
+          <w:szCs w:val="44"/>
+        </w:rPr>
+        <w:t>PHẦN 3: GAMEPLAY &amp; MECHANICS</w:t>
+      </w:r>
+    </w:p>
+    <w:p>
+      <w:pPr>
+        <w:spacing w:after="0"/>
+        <w:rPr>
+          <w:rFonts w:ascii="Times New Roman" w:hAnsi="Times New Roman" w:cs="Times New Roman"/>
+          <w:b/>
+          <w:sz w:val="28"/>
+          <w:szCs w:val="28"/>
+        </w:rPr>
+      </w:pPr>
+      <w:r>
+        <w:rPr>
+          <w:rFonts w:ascii="Times New Roman" w:hAnsi="Times New Roman" w:cs="Times New Roman"/>
+          <w:b/>
+          <w:sz w:val="28"/>
+          <w:szCs w:val="28"/>
+        </w:rPr>
+        <w:t>1. Game Player</w:t>
+      </w:r>
+    </w:p>
+    <w:p>
+      <w:pPr>
+        <w:spacing w:after="0"/>
+        <w:rPr>
+          <w:rFonts w:ascii="Times New Roman" w:hAnsi="Times New Roman" w:cs="Times New Roman"/>
+          <w:sz w:val="28"/>
+          <w:szCs w:val="28"/>
+        </w:rPr>
+      </w:pPr>
+      <w:r>
+        <w:rPr>
+          <w:rFonts w:ascii="Times New Roman" w:hAnsi="Times New Roman" w:cs="Times New Roman"/>
+          <w:sz w:val="28"/>
+          <w:szCs w:val="28"/>
+        </w:rPr>
+        <w:t xml:space="preserve">Trò chơi hành động mang yếu tố chiến lược. Mục tiêu duy nhất là tiêu diệt kẻ thù vượt qua cạm bẫy cho đến khi tìm ra lối thoát, đánh bại boss khiến chiếc rương hiện ra chạm vào và qua àn. Trò chơi bắt đầu ở một khu rừng tăm tối. Người chơi trải nghiệm thế giới trò chơi qua con mắt của một nhân vật chính. Điều này tạo cảm giác nhập vai cho người chơi, người chơi điều khiển nhân vật chính tên là “Javan”, một vị hoàng tử bị mất trí nhớ đi trên hành trình của mình để tìm ra mục tiêu của bản thân, hướng về lâu đài của mình và đánh bại quỷ vương. Nhân vật di chuyển tự do trong màn chơi, sử dụng kiếm để dánh quái vật. Trò chơi có thiết kế chỉ có chế độ chơi đơn. Người chơi bắt đầu trò chơi với một vũ khí và số lượng máu nhất định. Theo mặc định, người chơi có 3 HP, khi bị quái vật thì bị giảm 1 HP, khi chạm vào bẫy người chơi sẽ chết. Hiệu quả của sát thương sẽ thay đổi tùy </w:t>
+      </w:r>
+      <w:r>
+        <w:rPr>
+          <w:rFonts w:ascii="Times New Roman" w:hAnsi="Times New Roman" w:cs="Times New Roman"/>
+          <w:sz w:val="28"/>
+          <w:szCs w:val="28"/>
+        </w:rPr>
+        <w:lastRenderedPageBreak/>
+        <w:t>thuộc vào loại quái vật khác nhau. Tuy nhiên, người chơi có thể nhặt lọ máu để hồi phục HP và trái tim để tăng lượng máu tối đa. Người chơi chỉ có một mạng. Khi HP của nhân vật giảm xuống 0, nhân vật chính chết. Khi nhân vật chính chết, người chơi sẽ quay lại điểm checkpoint gần nhất. Nếu người chơi tiêu diệt tất cả kẻ thù và nhặt được chiếc rương để qua màn.</w:t>
+      </w:r>
+    </w:p>
+    <w:p>
+      <w:pPr>
+        <w:spacing w:after="0"/>
+        <w:rPr>
+          <w:rFonts w:ascii="Times New Roman" w:hAnsi="Times New Roman" w:cs="Times New Roman"/>
+          <w:sz w:val="28"/>
+          <w:szCs w:val="28"/>
+        </w:rPr>
+      </w:pPr>
+      <w:r>
+        <w:rPr>
+          <w:rFonts w:ascii="Times New Roman" w:hAnsi="Times New Roman" w:cs="Times New Roman"/>
+          <w:sz w:val="28"/>
+          <w:szCs w:val="28"/>
+        </w:rPr>
+        <w:t>Quái tấn công người chơi khi nhân vật đến gần. Chúng được sinh ra tại các vị trí trong bản đồ. Số lượng quái vật được giới hạn hữu hạn. Mỗi loại quái vật có một mức HP khác nhau. Quái vật bị tấn công, sẽ bị giảm HP. Khi HP của quái vật giảm xuống 0, quái vật sẽ chết và biến mất. Nhân vật chính giết chết quái vật cuối cùng (boss) để lấy được rương báu để qua màn.</w:t>
+      </w:r>
+    </w:p>
+    <w:p>
+      <w:pPr>
+        <w:spacing w:after="0"/>
+        <w:rPr>
+          <w:rFonts w:ascii="Times New Roman" w:hAnsi="Times New Roman" w:cs="Times New Roman"/>
+          <w:sz w:val="28"/>
+          <w:szCs w:val="28"/>
+        </w:rPr>
+      </w:pPr>
+    </w:p>
+    <w:p>
+      <w:pPr>
+        <w:spacing w:after="0"/>
+        <w:rPr>
+          <w:rFonts w:ascii="Times New Roman" w:hAnsi="Times New Roman" w:cs="Times New Roman"/>
+          <w:b/>
+          <w:sz w:val="28"/>
+          <w:szCs w:val="28"/>
+        </w:rPr>
+      </w:pPr>
+      <w:r>
+        <w:rPr>
+          <w:rFonts w:ascii="Times New Roman" w:hAnsi="Times New Roman" w:cs="Times New Roman"/>
+          <w:b/>
+          <w:sz w:val="28"/>
+          <w:szCs w:val="28"/>
+        </w:rPr>
+        <w:t>2. Level design</w:t>
+      </w:r>
+    </w:p>
+    <w:p>
+      <w:pPr>
+        <w:spacing w:after="0"/>
+        <w:rPr>
+          <w:rFonts w:ascii="Times New Roman" w:hAnsi="Times New Roman" w:cs="Times New Roman"/>
+          <w:sz w:val="28"/>
+          <w:szCs w:val="28"/>
+        </w:rPr>
+      </w:pPr>
+      <w:r>
+        <w:rPr>
+          <w:rFonts w:ascii="Times New Roman" w:hAnsi="Times New Roman" w:cs="Times New Roman"/>
+          <w:sz w:val="28"/>
+          <w:szCs w:val="28"/>
+        </w:rPr>
+        <w:t>Game sẽ có 4 map khác nhau</w:t>
+      </w:r>
+    </w:p>
+    <w:p>
+      <w:pPr>
+        <w:spacing w:after="0"/>
+        <w:rPr>
+          <w:rFonts w:ascii="Times New Roman" w:hAnsi="Times New Roman" w:cs="Times New Roman"/>
+          <w:sz w:val="28"/>
+          <w:szCs w:val="28"/>
+        </w:rPr>
+      </w:pPr>
+    </w:p>
+    <w:p>
+      <w:pPr>
+        <w:spacing w:after="0"/>
+        <w:rPr>
+          <w:rFonts w:ascii="Times New Roman" w:hAnsi="Times New Roman" w:cs="Times New Roman"/>
+          <w:b/>
+          <w:sz w:val="28"/>
+          <w:szCs w:val="28"/>
+        </w:rPr>
+      </w:pPr>
+      <w:r>
+        <w:rPr>
+          <w:rFonts w:ascii="Times New Roman" w:hAnsi="Times New Roman" w:cs="Times New Roman"/>
+          <w:b/>
+          <w:sz w:val="28"/>
+          <w:szCs w:val="28"/>
+        </w:rPr>
+        <w:t>3. Game mode</w:t>
+      </w:r>
+    </w:p>
+    <w:p>
+      <w:pPr>
+        <w:spacing w:after="0"/>
+        <w:rPr>
+          <w:rFonts w:ascii="Times New Roman" w:hAnsi="Times New Roman" w:cs="Times New Roman"/>
+          <w:sz w:val="28"/>
+          <w:szCs w:val="28"/>
+        </w:rPr>
+      </w:pPr>
+      <w:r>
+        <w:rPr>
+          <w:rFonts w:ascii="Times New Roman" w:hAnsi="Times New Roman" w:cs="Times New Roman"/>
+          <w:sz w:val="28"/>
+          <w:szCs w:val="28"/>
+        </w:rPr>
+        <w:t xml:space="preserve">Trò chơi có thiết kế chỉ có chế độ chơi đơn. Trong chế độ chơi đơn, người chơi vượt qua từng map, số lượng kẻ thù và lượng máu bị mất khi bị tấn công sẽ khác nhau. Khi trò chơi ở map cao hơn, số lượng kẻ thù sẽ tăng lên. Bảng dưới đây cung cấp thông tin về số lượng mạnh và kẻ thù trong mỗi cấp độ. </w:t>
+      </w:r>
+    </w:p>
+    <w:p>
+      <w:pPr>
+        <w:spacing w:after="0"/>
+        <w:rPr>
+          <w:rFonts w:ascii="Times New Roman" w:hAnsi="Times New Roman" w:cs="Times New Roman"/>
+          <w:sz w:val="28"/>
+          <w:szCs w:val="28"/>
+        </w:rPr>
+      </w:pPr>
+      <w:r>
+        <w:rPr>
+          <w:rFonts w:ascii="Times New Roman" w:hAnsi="Times New Roman" w:cs="Times New Roman"/>
+          <w:sz w:val="28"/>
+          <w:szCs w:val="28"/>
+        </w:rPr>
+        <w:t xml:space="preserve">Player (chỉ số giữ nguyên): Khi va chạm với quái sẽ bị -1 HP, </w:t>
+      </w:r>
+    </w:p>
+    <w:p>
+      <w:pPr>
+        <w:spacing w:after="0"/>
+        <w:rPr>
+          <w:rFonts w:ascii="Times New Roman" w:hAnsi="Times New Roman" w:cs="Times New Roman"/>
+          <w:sz w:val="28"/>
+          <w:szCs w:val="28"/>
+        </w:rPr>
+      </w:pPr>
+      <w:r>
+        <w:rPr>
+          <w:rFonts w:ascii="Times New Roman" w:hAnsi="Times New Roman" w:cs="Times New Roman"/>
+          <w:sz w:val="28"/>
+          <w:szCs w:val="28"/>
+        </w:rPr>
+        <w:t>Enemy: Có số lượng máu khác nhau. Tăng dần qua từng map</w:t>
+      </w:r>
+    </w:p>
+    <w:tbl>
+      <w:tblPr>
+        <w:tblStyle w:val="TableGrid"/>
+        <w:tblW w:w="0" w:type="auto"/>
+        <w:tblLook w:val="04A0" w:firstRow="1" w:lastRow="0" w:firstColumn="1" w:lastColumn="0" w:noHBand="0" w:noVBand="1"/>
+      </w:tblPr>
+      <w:tblGrid>
+        <w:gridCol w:w="2336"/>
+        <w:gridCol w:w="2338"/>
+        <w:gridCol w:w="2338"/>
+        <w:gridCol w:w="2338"/>
+      </w:tblGrid>
+      <w:tr>
+        <w:tc>
+          <w:tcPr>
+            <w:tcW w:w="2336" w:type="dxa"/>
+          </w:tcPr>
+          <w:p>
+            <w:pPr>
+              <w:jc w:val="center"/>
+              <w:rPr>
+                <w:rFonts w:ascii="Times New Roman" w:hAnsi="Times New Roman" w:cs="Times New Roman"/>
+                <w:sz w:val="28"/>
+                <w:szCs w:val="28"/>
+              </w:rPr>
+            </w:pPr>
+            <w:r>
+              <w:rPr>
+                <w:rFonts w:ascii="Times New Roman" w:hAnsi="Times New Roman" w:cs="Times New Roman"/>
+                <w:sz w:val="28"/>
+                <w:szCs w:val="28"/>
+              </w:rPr>
+              <w:t>Map</w:t>
+            </w:r>
+          </w:p>
+        </w:tc>
+        <w:tc>
+          <w:tcPr>
+            <w:tcW w:w="2338" w:type="dxa"/>
+          </w:tcPr>
+          <w:p>
+            <w:pPr>
+              <w:jc w:val="center"/>
+              <w:rPr>
+                <w:rFonts w:ascii="Times New Roman" w:hAnsi="Times New Roman" w:cs="Times New Roman"/>
+                <w:sz w:val="28"/>
+                <w:szCs w:val="28"/>
+              </w:rPr>
+            </w:pPr>
+            <w:r>
+              <w:rPr>
+                <w:rFonts w:ascii="Times New Roman" w:hAnsi="Times New Roman" w:cs="Times New Roman"/>
+                <w:sz w:val="28"/>
+                <w:szCs w:val="28"/>
+              </w:rPr>
+              <w:t>Quái thường</w:t>
+            </w:r>
+          </w:p>
+        </w:tc>
+        <w:tc>
+          <w:tcPr>
+            <w:tcW w:w="2338" w:type="dxa"/>
+          </w:tcPr>
+          <w:p>
+            <w:pPr>
+              <w:jc w:val="center"/>
+              <w:rPr>
+                <w:rFonts w:ascii="Times New Roman" w:hAnsi="Times New Roman" w:cs="Times New Roman"/>
+                <w:sz w:val="28"/>
+                <w:szCs w:val="28"/>
+              </w:rPr>
+            </w:pPr>
+            <w:r>
+              <w:rPr>
+                <w:rFonts w:ascii="Times New Roman" w:hAnsi="Times New Roman" w:cs="Times New Roman"/>
+                <w:sz w:val="28"/>
+                <w:szCs w:val="28"/>
+              </w:rPr>
+              <w:t>Boss</w:t>
+            </w:r>
+          </w:p>
+        </w:tc>
+        <w:tc>
+          <w:tcPr>
+            <w:tcW w:w="2338" w:type="dxa"/>
+          </w:tcPr>
+          <w:p>
+            <w:pPr>
+              <w:jc w:val="center"/>
+              <w:rPr>
+                <w:rFonts w:ascii="Times New Roman" w:hAnsi="Times New Roman" w:cs="Times New Roman"/>
+                <w:sz w:val="28"/>
+                <w:szCs w:val="28"/>
+              </w:rPr>
+            </w:pPr>
+            <w:r>
+              <w:rPr>
+                <w:rFonts w:ascii="Times New Roman" w:hAnsi="Times New Roman" w:cs="Times New Roman"/>
+                <w:sz w:val="28"/>
+                <w:szCs w:val="28"/>
+              </w:rPr>
+              <w:t>Khi bị tấn công</w:t>
+            </w:r>
+          </w:p>
+        </w:tc>
+      </w:tr>
+      <w:tr>
+        <w:tc>
+          <w:tcPr>
+            <w:tcW w:w="2336" w:type="dxa"/>
+          </w:tcPr>
+          <w:p>
+            <w:pPr>
+              <w:jc w:val="center"/>
+              <w:rPr>
+                <w:rFonts w:ascii="Times New Roman" w:hAnsi="Times New Roman" w:cs="Times New Roman"/>
+                <w:sz w:val="28"/>
+                <w:szCs w:val="28"/>
+              </w:rPr>
+            </w:pPr>
+            <w:r>
+              <w:rPr>
+                <w:rFonts w:ascii="Times New Roman" w:hAnsi="Times New Roman" w:cs="Times New Roman"/>
+                <w:sz w:val="28"/>
+                <w:szCs w:val="28"/>
+              </w:rPr>
+              <w:t>1</w:t>
+            </w:r>
+          </w:p>
+        </w:tc>
+        <w:tc>
+          <w:tcPr>
+            <w:tcW w:w="2338" w:type="dxa"/>
+          </w:tcPr>
+          <w:p>
+            <w:pPr>
+              <w:jc w:val="center"/>
+              <w:rPr>
+                <w:rFonts w:ascii="Times New Roman" w:hAnsi="Times New Roman" w:cs="Times New Roman"/>
+                <w:sz w:val="28"/>
+                <w:szCs w:val="28"/>
+              </w:rPr>
+            </w:pPr>
+            <w:r>
+              <w:rPr>
+                <w:rFonts w:ascii="Times New Roman" w:hAnsi="Times New Roman" w:cs="Times New Roman"/>
+                <w:sz w:val="28"/>
+                <w:szCs w:val="28"/>
+              </w:rPr>
+              <w:t>3 HP</w:t>
+            </w:r>
+          </w:p>
+        </w:tc>
+        <w:tc>
+          <w:tcPr>
+            <w:tcW w:w="2338" w:type="dxa"/>
+          </w:tcPr>
+          <w:p>
+            <w:pPr>
+              <w:jc w:val="center"/>
+              <w:rPr>
+                <w:rFonts w:ascii="Times New Roman" w:hAnsi="Times New Roman" w:cs="Times New Roman"/>
+                <w:sz w:val="28"/>
+                <w:szCs w:val="28"/>
+              </w:rPr>
+            </w:pPr>
+            <w:r>
+              <w:rPr>
+                <w:rFonts w:ascii="Times New Roman" w:hAnsi="Times New Roman" w:cs="Times New Roman"/>
+                <w:sz w:val="28"/>
+                <w:szCs w:val="28"/>
+              </w:rPr>
+              <w:t>10 HP</w:t>
+            </w:r>
+          </w:p>
+        </w:tc>
+        <w:tc>
+          <w:tcPr>
+            <w:tcW w:w="2338" w:type="dxa"/>
+          </w:tcPr>
+          <w:p>
+            <w:pPr>
+              <w:jc w:val="center"/>
+              <w:rPr>
+                <w:rFonts w:ascii="Times New Roman" w:hAnsi="Times New Roman" w:cs="Times New Roman"/>
+                <w:sz w:val="28"/>
+                <w:szCs w:val="28"/>
+              </w:rPr>
+            </w:pPr>
+            <w:r>
+              <w:rPr>
+                <w:rFonts w:ascii="Times New Roman" w:hAnsi="Times New Roman" w:cs="Times New Roman"/>
+                <w:sz w:val="28"/>
+                <w:szCs w:val="28"/>
+              </w:rPr>
+              <w:t>-1 HP</w:t>
+            </w:r>
+          </w:p>
+        </w:tc>
+      </w:tr>
+      <w:tr>
+        <w:tc>
+          <w:tcPr>
+            <w:tcW w:w="2336" w:type="dxa"/>
+          </w:tcPr>
+          <w:p>
+            <w:pPr>
+              <w:jc w:val="center"/>
+              <w:rPr>
+                <w:rFonts w:ascii="Times New Roman" w:hAnsi="Times New Roman" w:cs="Times New Roman"/>
+                <w:sz w:val="28"/>
+                <w:szCs w:val="28"/>
+              </w:rPr>
+            </w:pPr>
+            <w:r>
+              <w:rPr>
+                <w:rFonts w:ascii="Times New Roman" w:hAnsi="Times New Roman" w:cs="Times New Roman"/>
+                <w:sz w:val="28"/>
+                <w:szCs w:val="28"/>
+              </w:rPr>
+              <w:t>2</w:t>
+            </w:r>
+          </w:p>
+        </w:tc>
+        <w:tc>
+          <w:tcPr>
+            <w:tcW w:w="2338" w:type="dxa"/>
+          </w:tcPr>
+          <w:p>
+            <w:pPr>
+              <w:jc w:val="center"/>
+              <w:rPr>
+                <w:rFonts w:ascii="Times New Roman" w:hAnsi="Times New Roman" w:cs="Times New Roman"/>
+                <w:sz w:val="28"/>
+                <w:szCs w:val="28"/>
+              </w:rPr>
+            </w:pPr>
+            <w:r>
+              <w:rPr>
+                <w:rFonts w:ascii="Times New Roman" w:hAnsi="Times New Roman" w:cs="Times New Roman"/>
+                <w:sz w:val="28"/>
+                <w:szCs w:val="28"/>
+              </w:rPr>
+              <w:t>4 HP</w:t>
+            </w:r>
+          </w:p>
+        </w:tc>
+        <w:tc>
+          <w:tcPr>
+            <w:tcW w:w="2338" w:type="dxa"/>
+          </w:tcPr>
+          <w:p>
+            <w:pPr>
+              <w:jc w:val="center"/>
+              <w:rPr>
+                <w:rFonts w:ascii="Times New Roman" w:hAnsi="Times New Roman" w:cs="Times New Roman"/>
+                <w:sz w:val="28"/>
+                <w:szCs w:val="28"/>
+              </w:rPr>
+            </w:pPr>
+            <w:r>
+              <w:rPr>
+                <w:rFonts w:ascii="Times New Roman" w:hAnsi="Times New Roman" w:cs="Times New Roman"/>
+                <w:sz w:val="28"/>
+                <w:szCs w:val="28"/>
+              </w:rPr>
+              <w:t>15 HP</w:t>
+            </w:r>
+          </w:p>
+        </w:tc>
+        <w:tc>
+          <w:tcPr>
+            <w:tcW w:w="2338" w:type="dxa"/>
+          </w:tcPr>
+          <w:p>
+            <w:pPr>
+              <w:jc w:val="center"/>
+              <w:rPr>
+                <w:rFonts w:ascii="Times New Roman" w:hAnsi="Times New Roman" w:cs="Times New Roman"/>
+                <w:sz w:val="28"/>
+                <w:szCs w:val="28"/>
+              </w:rPr>
+            </w:pPr>
+            <w:r>
+              <w:rPr>
+                <w:rFonts w:ascii="Times New Roman" w:hAnsi="Times New Roman" w:cs="Times New Roman"/>
+                <w:sz w:val="28"/>
+                <w:szCs w:val="28"/>
+              </w:rPr>
+              <w:t>-1 HP</w:t>
+            </w:r>
+          </w:p>
+        </w:tc>
+      </w:tr>
+      <w:tr>
+        <w:tc>
+          <w:tcPr>
+            <w:tcW w:w="2336" w:type="dxa"/>
+          </w:tcPr>
+          <w:p>
+            <w:pPr>
+              <w:jc w:val="center"/>
+              <w:rPr>
+                <w:rFonts w:ascii="Times New Roman" w:hAnsi="Times New Roman" w:cs="Times New Roman"/>
+                <w:sz w:val="28"/>
+                <w:szCs w:val="28"/>
+              </w:rPr>
+            </w:pPr>
+            <w:r>
+              <w:rPr>
+                <w:rFonts w:ascii="Times New Roman" w:hAnsi="Times New Roman" w:cs="Times New Roman"/>
+                <w:sz w:val="28"/>
+                <w:szCs w:val="28"/>
+              </w:rPr>
+              <w:t>3</w:t>
+            </w:r>
+          </w:p>
+        </w:tc>
+        <w:tc>
+          <w:tcPr>
+            <w:tcW w:w="2338" w:type="dxa"/>
+          </w:tcPr>
+          <w:p>
+            <w:pPr>
+              <w:jc w:val="center"/>
+              <w:rPr>
+                <w:rFonts w:ascii="Times New Roman" w:hAnsi="Times New Roman" w:cs="Times New Roman"/>
+                <w:sz w:val="28"/>
+                <w:szCs w:val="28"/>
+              </w:rPr>
+            </w:pPr>
+            <w:r>
+              <w:rPr>
+                <w:rFonts w:ascii="Times New Roman" w:hAnsi="Times New Roman" w:cs="Times New Roman"/>
+                <w:sz w:val="28"/>
+                <w:szCs w:val="28"/>
+              </w:rPr>
+              <w:t>5 HP</w:t>
+            </w:r>
+          </w:p>
+        </w:tc>
+        <w:tc>
+          <w:tcPr>
+            <w:tcW w:w="2338" w:type="dxa"/>
+          </w:tcPr>
+          <w:p>
+            <w:pPr>
+              <w:jc w:val="center"/>
+              <w:rPr>
+                <w:rFonts w:ascii="Times New Roman" w:hAnsi="Times New Roman" w:cs="Times New Roman"/>
+                <w:sz w:val="28"/>
+                <w:szCs w:val="28"/>
+              </w:rPr>
+            </w:pPr>
+            <w:r>
+              <w:rPr>
+                <w:rFonts w:ascii="Times New Roman" w:hAnsi="Times New Roman" w:cs="Times New Roman"/>
+                <w:sz w:val="28"/>
+                <w:szCs w:val="28"/>
+              </w:rPr>
+              <w:t>20 HP</w:t>
+            </w:r>
+          </w:p>
+        </w:tc>
+        <w:tc>
+          <w:tcPr>
+            <w:tcW w:w="2338" w:type="dxa"/>
+          </w:tcPr>
+          <w:p>
+            <w:pPr>
+              <w:jc w:val="center"/>
+              <w:rPr>
+                <w:rFonts w:ascii="Times New Roman" w:hAnsi="Times New Roman" w:cs="Times New Roman"/>
+                <w:sz w:val="28"/>
+                <w:szCs w:val="28"/>
+              </w:rPr>
+            </w:pPr>
+            <w:r>
+              <w:rPr>
+                <w:rFonts w:ascii="Times New Roman" w:hAnsi="Times New Roman" w:cs="Times New Roman"/>
+                <w:sz w:val="28"/>
+                <w:szCs w:val="28"/>
+              </w:rPr>
+              <w:t>-1 HP</w:t>
+            </w:r>
+          </w:p>
+        </w:tc>
+      </w:tr>
+      <w:tr>
+        <w:tc>
+          <w:tcPr>
+            <w:tcW w:w="2336" w:type="dxa"/>
+          </w:tcPr>
+          <w:p>
+            <w:pPr>
+              <w:jc w:val="center"/>
+              <w:rPr>
+                <w:rFonts w:ascii="Times New Roman" w:hAnsi="Times New Roman" w:cs="Times New Roman"/>
+                <w:sz w:val="28"/>
+                <w:szCs w:val="28"/>
+              </w:rPr>
+            </w:pPr>
+            <w:r>
+              <w:rPr>
+                <w:rFonts w:ascii="Times New Roman" w:hAnsi="Times New Roman" w:cs="Times New Roman"/>
+                <w:sz w:val="28"/>
+                <w:szCs w:val="28"/>
+              </w:rPr>
+              <w:t>4</w:t>
+            </w:r>
+          </w:p>
+        </w:tc>
+        <w:tc>
+          <w:tcPr>
+            <w:tcW w:w="2338" w:type="dxa"/>
+          </w:tcPr>
+          <w:p>
+            <w:pPr>
+              <w:jc w:val="center"/>
+              <w:rPr>
+                <w:rFonts w:ascii="Times New Roman" w:hAnsi="Times New Roman" w:cs="Times New Roman"/>
+                <w:sz w:val="28"/>
+                <w:szCs w:val="28"/>
+              </w:rPr>
+            </w:pPr>
+            <w:r>
+              <w:rPr>
+                <w:rFonts w:ascii="Times New Roman" w:hAnsi="Times New Roman" w:cs="Times New Roman"/>
+                <w:sz w:val="28"/>
+                <w:szCs w:val="28"/>
+              </w:rPr>
+              <w:t>6 HP</w:t>
+            </w:r>
+          </w:p>
+        </w:tc>
+        <w:tc>
+          <w:tcPr>
+            <w:tcW w:w="2338" w:type="dxa"/>
+          </w:tcPr>
+          <w:p>
+            <w:pPr>
+              <w:jc w:val="center"/>
+              <w:rPr>
+                <w:rFonts w:ascii="Times New Roman" w:hAnsi="Times New Roman" w:cs="Times New Roman"/>
+                <w:sz w:val="28"/>
+                <w:szCs w:val="28"/>
+              </w:rPr>
+            </w:pPr>
+            <w:r>
+              <w:rPr>
+                <w:rFonts w:ascii="Times New Roman" w:hAnsi="Times New Roman" w:cs="Times New Roman"/>
+                <w:sz w:val="28"/>
+                <w:szCs w:val="28"/>
+              </w:rPr>
+              <w:t>30 HP</w:t>
+            </w:r>
+          </w:p>
+        </w:tc>
+        <w:tc>
+          <w:tcPr>
+            <w:tcW w:w="2338" w:type="dxa"/>
+          </w:tcPr>
+          <w:p>
+            <w:pPr>
+              <w:jc w:val="center"/>
+              <w:rPr>
+                <w:rFonts w:ascii="Times New Roman" w:hAnsi="Times New Roman" w:cs="Times New Roman"/>
+                <w:sz w:val="28"/>
+                <w:szCs w:val="28"/>
+              </w:rPr>
+            </w:pPr>
+            <w:r>
+              <w:rPr>
+                <w:rFonts w:ascii="Times New Roman" w:hAnsi="Times New Roman" w:cs="Times New Roman"/>
+                <w:sz w:val="28"/>
+                <w:szCs w:val="28"/>
+              </w:rPr>
+              <w:t>-1 HP</w:t>
+            </w:r>
+          </w:p>
+        </w:tc>
+      </w:tr>
+    </w:tbl>
+    <w:p>
+      <w:pPr>
+        <w:spacing w:after="0"/>
+        <w:rPr>
+          <w:rFonts w:ascii="Times New Roman" w:hAnsi="Times New Roman" w:cs="Times New Roman"/>
+          <w:sz w:val="28"/>
+          <w:szCs w:val="28"/>
+        </w:rPr>
+      </w:pPr>
+    </w:p>
+    <w:p>
+      <w:pPr>
+        <w:spacing w:after="0"/>
+        <w:rPr>
+          <w:rFonts w:ascii="Times New Roman" w:hAnsi="Times New Roman" w:cs="Times New Roman"/>
+          <w:b/>
+          <w:sz w:val="28"/>
+          <w:szCs w:val="28"/>
+        </w:rPr>
+      </w:pPr>
+      <w:r>
+        <w:rPr>
+          <w:rFonts w:ascii="Times New Roman" w:hAnsi="Times New Roman" w:cs="Times New Roman"/>
+          <w:b/>
+          <w:sz w:val="28"/>
+          <w:szCs w:val="28"/>
+        </w:rPr>
+        <w:t>4. Game Control</w:t>
+      </w:r>
+    </w:p>
+    <w:p>
+      <w:pPr>
+        <w:spacing w:after="0"/>
+        <w:rPr>
+          <w:rFonts w:ascii="Times New Roman" w:hAnsi="Times New Roman" w:cs="Times New Roman"/>
+          <w:sz w:val="28"/>
+          <w:szCs w:val="28"/>
+        </w:rPr>
+      </w:pPr>
+      <w:r>
+        <w:rPr>
+          <w:rFonts w:ascii="Times New Roman" w:hAnsi="Times New Roman" w:cs="Times New Roman"/>
+          <w:sz w:val="28"/>
+          <w:szCs w:val="28"/>
+        </w:rPr>
+        <w:t>Trò chơi sẽ sử dụng chuột và bàn phím để điều khiển</w:t>
+      </w:r>
+    </w:p>
+    <w:p>
+      <w:pPr>
+        <w:spacing w:after="0"/>
+        <w:rPr>
+          <w:rFonts w:ascii="Times New Roman" w:hAnsi="Times New Roman" w:cs="Times New Roman"/>
+          <w:sz w:val="28"/>
+          <w:szCs w:val="28"/>
+        </w:rPr>
+      </w:pPr>
+      <w:r>
+        <w:rPr>
+          <w:rFonts w:ascii="Times New Roman" w:hAnsi="Times New Roman" w:cs="Times New Roman"/>
+          <w:sz w:val="28"/>
+          <w:szCs w:val="28"/>
+        </w:rPr>
+        <w:t>- Movement</w:t>
+      </w:r>
+    </w:p>
+    <w:p>
+      <w:pPr>
+        <w:pStyle w:val="ListParagraph"/>
+        <w:numPr>
+          <w:ilvl w:val="0"/>
+          <w:numId w:val="8"/>
+        </w:numPr>
+        <w:spacing w:after="0" w:line="259" w:lineRule="auto"/>
+        <w:rPr>
+          <w:rFonts w:ascii="Times New Roman" w:hAnsi="Times New Roman" w:cs="Times New Roman"/>
+          <w:sz w:val="28"/>
+          <w:szCs w:val="28"/>
+        </w:rPr>
+      </w:pPr>
+      <w:r>
+        <w:rPr>
+          <w:rFonts w:ascii="Times New Roman" w:hAnsi="Times New Roman" w:cs="Times New Roman"/>
+          <w:sz w:val="28"/>
+          <w:szCs w:val="28"/>
+        </w:rPr>
+        <w:t xml:space="preserve">Left - A </w:t>
+      </w:r>
+    </w:p>
+    <w:p>
+      <w:pPr>
+        <w:pStyle w:val="ListParagraph"/>
+        <w:numPr>
+          <w:ilvl w:val="0"/>
+          <w:numId w:val="8"/>
+        </w:numPr>
+        <w:spacing w:after="0" w:line="259" w:lineRule="auto"/>
+        <w:rPr>
+          <w:rFonts w:ascii="Times New Roman" w:hAnsi="Times New Roman" w:cs="Times New Roman"/>
+          <w:sz w:val="28"/>
+          <w:szCs w:val="28"/>
+        </w:rPr>
+      </w:pPr>
+      <w:r>
+        <w:rPr>
+          <w:rFonts w:ascii="Times New Roman" w:hAnsi="Times New Roman" w:cs="Times New Roman"/>
+          <w:sz w:val="28"/>
+          <w:szCs w:val="28"/>
+        </w:rPr>
+        <w:t xml:space="preserve">Right - D </w:t>
+      </w:r>
+    </w:p>
+    <w:p>
+      <w:pPr>
+        <w:pStyle w:val="ListParagraph"/>
+        <w:numPr>
+          <w:ilvl w:val="0"/>
+          <w:numId w:val="8"/>
+        </w:numPr>
+        <w:spacing w:after="0" w:line="259" w:lineRule="auto"/>
+        <w:rPr>
+          <w:rFonts w:ascii="Times New Roman" w:hAnsi="Times New Roman" w:cs="Times New Roman"/>
+          <w:sz w:val="28"/>
+          <w:szCs w:val="28"/>
+        </w:rPr>
+      </w:pPr>
+      <w:r>
+        <w:rPr>
+          <w:rFonts w:ascii="Times New Roman" w:hAnsi="Times New Roman" w:cs="Times New Roman"/>
+          <w:sz w:val="28"/>
+          <w:szCs w:val="28"/>
+        </w:rPr>
+        <w:t xml:space="preserve">Jump – W, Space </w:t>
+      </w:r>
+    </w:p>
+    <w:p>
+      <w:pPr>
+        <w:spacing w:after="0"/>
+        <w:rPr>
+          <w:rFonts w:ascii="Times New Roman" w:hAnsi="Times New Roman" w:cs="Times New Roman"/>
+          <w:sz w:val="28"/>
+          <w:szCs w:val="28"/>
+        </w:rPr>
+      </w:pPr>
+      <w:r>
+        <w:rPr>
+          <w:rFonts w:ascii="Times New Roman" w:hAnsi="Times New Roman" w:cs="Times New Roman"/>
+          <w:sz w:val="28"/>
+          <w:szCs w:val="28"/>
+        </w:rPr>
+        <w:t xml:space="preserve">- Actions </w:t>
+      </w:r>
+    </w:p>
+    <w:p>
+      <w:pPr>
+        <w:pStyle w:val="ListParagraph"/>
+        <w:numPr>
+          <w:ilvl w:val="0"/>
+          <w:numId w:val="9"/>
+        </w:numPr>
+        <w:spacing w:after="0" w:line="259" w:lineRule="auto"/>
+        <w:rPr>
+          <w:rFonts w:ascii="Times New Roman" w:hAnsi="Times New Roman" w:cs="Times New Roman"/>
+          <w:sz w:val="28"/>
+          <w:szCs w:val="28"/>
+        </w:rPr>
+      </w:pPr>
+      <w:r>
+        <w:rPr>
+          <w:rFonts w:ascii="Times New Roman" w:hAnsi="Times New Roman" w:cs="Times New Roman"/>
+          <w:sz w:val="28"/>
+          <w:szCs w:val="28"/>
+        </w:rPr>
+        <w:t>Attack Weapon - Left Mouse</w:t>
+      </w:r>
+    </w:p>
+    <w:p>
+      <w:pPr>
+        <w:pStyle w:val="ListParagraph"/>
+        <w:numPr>
+          <w:ilvl w:val="0"/>
+          <w:numId w:val="9"/>
+        </w:numPr>
+        <w:spacing w:after="0" w:line="259" w:lineRule="auto"/>
+        <w:rPr>
+          <w:rFonts w:ascii="Times New Roman" w:hAnsi="Times New Roman" w:cs="Times New Roman"/>
+          <w:sz w:val="28"/>
+          <w:szCs w:val="28"/>
+        </w:rPr>
+      </w:pPr>
+      <w:r>
+        <w:rPr>
+          <w:rFonts w:ascii="Times New Roman" w:hAnsi="Times New Roman" w:cs="Times New Roman"/>
+          <w:sz w:val="28"/>
+          <w:szCs w:val="28"/>
+        </w:rPr>
+        <w:t>Dash - Right Mouse</w:t>
+      </w:r>
+    </w:p>
+    <w:p>
+      <w:pPr>
+        <w:spacing w:after="0" w:line="259" w:lineRule="auto"/>
+        <w:ind w:left="360"/>
+        <w:rPr>
+          <w:rFonts w:ascii="Times New Roman" w:hAnsi="Times New Roman" w:cs="Times New Roman"/>
+          <w:sz w:val="28"/>
+          <w:szCs w:val="28"/>
+        </w:rPr>
+      </w:pPr>
+    </w:p>
+    <w:p>
+      <w:pPr>
+        <w:spacing w:after="0"/>
+        <w:rPr>
+          <w:rFonts w:ascii="Times New Roman" w:hAnsi="Times New Roman" w:cs="Times New Roman"/>
+          <w:b/>
+          <w:sz w:val="28"/>
+          <w:szCs w:val="28"/>
+        </w:rPr>
+      </w:pPr>
+      <w:r>
+        <w:rPr>
+          <w:rFonts w:ascii="Times New Roman" w:hAnsi="Times New Roman" w:cs="Times New Roman"/>
+          <w:b/>
+          <w:sz w:val="28"/>
+          <w:szCs w:val="28"/>
+        </w:rPr>
+        <w:lastRenderedPageBreak/>
+        <w:t>5. Winning and Losing</w:t>
+      </w:r>
+    </w:p>
+    <w:p>
+      <w:pPr>
+        <w:spacing w:after="0"/>
+        <w:rPr>
+          <w:rFonts w:ascii="Times New Roman" w:hAnsi="Times New Roman" w:cs="Times New Roman"/>
+          <w:sz w:val="28"/>
+          <w:szCs w:val="28"/>
+        </w:rPr>
+      </w:pPr>
+      <w:r>
+        <w:rPr>
+          <w:rFonts w:ascii="Times New Roman" w:hAnsi="Times New Roman" w:cs="Times New Roman"/>
+          <w:sz w:val="28"/>
+          <w:szCs w:val="28"/>
+        </w:rPr>
+        <w:t>Mục tiêu của trò chơi là tiêu diệt tất cả kẻ thù trước khi chúng giết người chơi.</w:t>
+      </w:r>
+    </w:p>
+    <w:p>
+      <w:pPr>
+        <w:spacing w:after="0"/>
+        <w:rPr>
+          <w:rFonts w:ascii="Times New Roman" w:hAnsi="Times New Roman" w:cs="Times New Roman"/>
+          <w:sz w:val="28"/>
+          <w:szCs w:val="28"/>
+        </w:rPr>
+      </w:pPr>
+      <w:r>
+        <w:rPr>
+          <w:rFonts w:ascii="Times New Roman" w:hAnsi="Times New Roman" w:cs="Times New Roman"/>
+          <w:sz w:val="28"/>
+          <w:szCs w:val="28"/>
+        </w:rPr>
+        <w:t xml:space="preserve">Người chơi chỉ có 1 mạng với số lương HP nhất định. Khi HP của player giảm xuống 0, người </w:t>
+      </w:r>
+    </w:p>
+    <w:p>
+      <w:pPr>
+        <w:spacing w:after="0"/>
+        <w:rPr>
+          <w:rFonts w:ascii="Times New Roman" w:hAnsi="Times New Roman" w:cs="Times New Roman"/>
+          <w:sz w:val="28"/>
+          <w:szCs w:val="28"/>
+        </w:rPr>
+      </w:pPr>
+      <w:r>
+        <w:rPr>
+          <w:rFonts w:ascii="Times New Roman" w:hAnsi="Times New Roman" w:cs="Times New Roman"/>
+          <w:sz w:val="28"/>
+          <w:szCs w:val="28"/>
+        </w:rPr>
+        <w:t>chơi sẽ chết =&gt; thua cuộc</w:t>
+      </w:r>
+    </w:p>
+    <w:p>
+      <w:pPr>
+        <w:spacing w:after="0"/>
+        <w:rPr>
+          <w:rFonts w:ascii="Times New Roman" w:hAnsi="Times New Roman" w:cs="Times New Roman"/>
+          <w:sz w:val="28"/>
+          <w:szCs w:val="28"/>
+        </w:rPr>
+      </w:pPr>
+      <w:r>
+        <w:rPr>
+          <w:rFonts w:ascii="Times New Roman" w:hAnsi="Times New Roman" w:cs="Times New Roman"/>
+          <w:sz w:val="28"/>
+          <w:szCs w:val="28"/>
+        </w:rPr>
+        <w:t>Nếu người chơi vượt qua map 4 thì sẽ giành chiến thắng.</w:t>
+      </w:r>
+    </w:p>
+    <w:p>
+      <w:pPr>
+        <w:spacing w:after="0"/>
+        <w:rPr>
+          <w:rFonts w:ascii="Times New Roman" w:hAnsi="Times New Roman" w:cs="Times New Roman"/>
+          <w:sz w:val="28"/>
+          <w:szCs w:val="28"/>
+        </w:rPr>
+      </w:pPr>
+    </w:p>
+    <w:p>
+      <w:pPr>
+        <w:spacing w:after="0"/>
+        <w:rPr>
+          <w:rFonts w:ascii="Times New Roman" w:hAnsi="Times New Roman" w:cs="Times New Roman"/>
+          <w:b/>
+          <w:sz w:val="28"/>
+          <w:szCs w:val="28"/>
+        </w:rPr>
+      </w:pPr>
+      <w:r>
+        <w:rPr>
+          <w:rFonts w:ascii="Times New Roman" w:hAnsi="Times New Roman" w:cs="Times New Roman"/>
+          <w:b/>
+          <w:sz w:val="28"/>
+          <w:szCs w:val="28"/>
+        </w:rPr>
+        <w:t>6. Lọ máu và trái tim.</w:t>
+      </w:r>
+    </w:p>
+    <w:p>
+      <w:pPr>
+        <w:spacing w:after="0"/>
+        <w:rPr>
+          <w:rFonts w:ascii="Times New Roman" w:hAnsi="Times New Roman" w:cs="Times New Roman"/>
+          <w:sz w:val="28"/>
+          <w:szCs w:val="28"/>
+        </w:rPr>
+      </w:pPr>
+      <w:r>
+        <w:rPr>
+          <w:rFonts w:ascii="Times New Roman" w:hAnsi="Times New Roman" w:cs="Times New Roman"/>
+          <w:sz w:val="28"/>
+          <w:szCs w:val="28"/>
+        </w:rPr>
+        <w:t>Lọ máu: giúp hồi máu đã mất.</w:t>
+      </w:r>
+    </w:p>
+    <w:p>
+      <w:pPr>
+        <w:spacing w:after="0"/>
+        <w:rPr>
+          <w:rFonts w:ascii="Times New Roman" w:hAnsi="Times New Roman" w:cs="Times New Roman"/>
+          <w:sz w:val="28"/>
+          <w:szCs w:val="28"/>
+        </w:rPr>
+      </w:pPr>
+      <w:r>
+        <w:rPr>
+          <w:rFonts w:ascii="Times New Roman" w:hAnsi="Times New Roman" w:cs="Times New Roman"/>
+          <w:sz w:val="28"/>
+          <w:szCs w:val="28"/>
+        </w:rPr>
+        <w:t>Trái tím: Giúp tăng số lượng máu tối đa.</w:t>
+      </w:r>
+    </w:p>
+    <w:p>
+      <w:pPr>
+        <w:spacing w:after="0" w:line="360" w:lineRule="auto"/>
+        <w:jc w:val="both"/>
+      </w:pPr>
+    </w:p>
+    <w:p>
+      <w:pPr>
+        <w:spacing w:after="0" w:line="360" w:lineRule="auto"/>
         <w:jc w:val="both"/>
         <w:rPr>
           <w:rFonts w:ascii="Times New Roman" w:eastAsia="Times New Roman" w:hAnsi="Times New Roman" w:cs="Times New Roman"/>
@@ -3488,7 +4576,480 @@
     <w:p>
       <w:pPr>
         <w:spacing w:after="0" w:line="360" w:lineRule="auto"/>
+        <w:jc w:val="both"/>
+        <w:rPr>
+          <w:rFonts w:ascii="Times New Roman" w:hAnsi="Times New Roman" w:cs="Times New Roman"/>
+          <w:b/>
+          <w:sz w:val="28"/>
+          <w:szCs w:val="28"/>
+        </w:rPr>
+      </w:pPr>
+      <w:r>
+        <w:rPr>
+          <w:rFonts w:ascii="Times New Roman" w:hAnsi="Times New Roman" w:cs="Times New Roman"/>
+          <w:b/>
+          <w:sz w:val="28"/>
+          <w:szCs w:val="28"/>
+        </w:rPr>
+        <w:t>1. Story</w:t>
+      </w:r>
+    </w:p>
+    <w:p>
+      <w:pPr>
+        <w:spacing w:after="0" w:line="360" w:lineRule="auto"/>
+        <w:ind w:firstLine="720"/>
+        <w:jc w:val="both"/>
+        <w:rPr>
+          <w:rFonts w:ascii="Times New Roman" w:hAnsi="Times New Roman" w:cs="Times New Roman"/>
+          <w:sz w:val="28"/>
+          <w:szCs w:val="28"/>
+        </w:rPr>
+      </w:pPr>
+      <w:r>
+        <w:rPr>
+          <w:rFonts w:ascii="Times New Roman" w:hAnsi="Times New Roman" w:cs="Times New Roman"/>
+          <w:sz w:val="28"/>
+          <w:szCs w:val="28"/>
+        </w:rPr>
+        <w:t>Năm 3112, thế giới Summoner chìm trong cuộc chiến tranh ác liệt giữa con người và quỷ. Trong vương quốc Demacia, có một chàng hoàng tử tên là Jarvan, người được sinh ra trong gia đình vương giả nhưng lại lười biếng, không chịu luyện tập như những người anh hùng khác.</w:t>
+      </w:r>
+    </w:p>
+    <w:p>
+      <w:pPr>
+        <w:spacing w:after="0" w:line="360" w:lineRule="auto"/>
+        <w:ind w:firstLine="720"/>
+        <w:jc w:val="both"/>
+        <w:rPr>
+          <w:rFonts w:ascii="Times New Roman" w:hAnsi="Times New Roman" w:cs="Times New Roman"/>
+          <w:sz w:val="28"/>
+          <w:szCs w:val="28"/>
+        </w:rPr>
+      </w:pPr>
+      <w:r>
+        <w:rPr>
+          <w:rFonts w:ascii="Times New Roman" w:hAnsi="Times New Roman" w:cs="Times New Roman"/>
+          <w:sz w:val="28"/>
+          <w:szCs w:val="28"/>
+        </w:rPr>
+        <w:t>Cha của Jarvan là một vị vua khôn ngoan, ông luôn yêu thương con trai và mong muốn thấy anh trở thành một người lãnh đạo xuất sắc. Tuy nhiên, Jarvan luôn coi những trách nhiệm là gánh nặng và tránh xa khỏi bài tập quân sự</w:t>
+      </w:r>
+      <w:r>
+        <w:rPr>
+          <w:rFonts w:ascii="Times New Roman" w:hAnsi="Times New Roman" w:cs="Times New Roman"/>
+          <w:sz w:val="28"/>
+          <w:szCs w:val="28"/>
+        </w:rPr>
+        <w:t>.</w:t>
+      </w:r>
+    </w:p>
+    <w:p>
+      <w:pPr>
+        <w:spacing w:after="0" w:line="360" w:lineRule="auto"/>
+        <w:ind w:firstLine="720"/>
+        <w:jc w:val="both"/>
+        <w:rPr>
+          <w:rFonts w:ascii="Times New Roman" w:hAnsi="Times New Roman" w:cs="Times New Roman"/>
+          <w:sz w:val="28"/>
+          <w:szCs w:val="28"/>
+        </w:rPr>
+      </w:pPr>
+      <w:r>
+        <w:rPr>
+          <w:rFonts w:ascii="Times New Roman" w:hAnsi="Times New Roman" w:cs="Times New Roman"/>
+          <w:sz w:val="28"/>
+          <w:szCs w:val="28"/>
+        </w:rPr>
+        <w:t>Một ngày, cuộc sống bình yên của Demacia bị đảo lộn khi quỷ vương và đội quân ác ma tấn công lâu đài. Trong cơn hỗn loạn, cha của Jarvan đưa ra quyết định đầy hy sinh để đảm bảo sự an toàn cho con trai. Trước khi rời bỏ thế gian, ông nói với Jarvan: "Vương miệng này là bảo vật của gia đình chúng ta. Hãy lấy nó và trở thành người hùng mà người dân Demacia đều mong muố</w:t>
+      </w:r>
+      <w:r>
+        <w:rPr>
+          <w:rFonts w:ascii="Times New Roman" w:hAnsi="Times New Roman" w:cs="Times New Roman"/>
+          <w:sz w:val="28"/>
+          <w:szCs w:val="28"/>
+        </w:rPr>
+        <w:t>n."</w:t>
+      </w:r>
+    </w:p>
+    <w:p>
+      <w:pPr>
+        <w:spacing w:after="0" w:line="360" w:lineRule="auto"/>
+        <w:ind w:firstLine="720"/>
+        <w:jc w:val="both"/>
+        <w:rPr>
+          <w:rFonts w:ascii="Times New Roman" w:hAnsi="Times New Roman" w:cs="Times New Roman"/>
+          <w:sz w:val="28"/>
+          <w:szCs w:val="28"/>
+        </w:rPr>
+      </w:pPr>
+      <w:r>
+        <w:rPr>
+          <w:rFonts w:ascii="Times New Roman" w:hAnsi="Times New Roman" w:cs="Times New Roman"/>
+          <w:sz w:val="28"/>
+          <w:szCs w:val="28"/>
+        </w:rPr>
+        <w:t xml:space="preserve">Jarvan, bị sốc và đau lòng, chạy trốn vào rừng để tránh khỏi đội quân quỷ đang đuổi theo. Dù đã mất cha, anh không chịu đầu hàng và quyết tâm tiếp tục sống </w:t>
+      </w:r>
+      <w:r>
+        <w:rPr>
+          <w:rFonts w:ascii="Times New Roman" w:hAnsi="Times New Roman" w:cs="Times New Roman"/>
+          <w:sz w:val="28"/>
+          <w:szCs w:val="28"/>
+        </w:rPr>
+        <w:lastRenderedPageBreak/>
+        <w:t>để báo thù cho người cha yêu quý. Trong lúc bỏ chạy ảnh trượt chân và ngã xuống vách núi không biết sống chết.</w:t>
+      </w:r>
+    </w:p>
+    <w:p>
+      <w:pPr>
+        <w:spacing w:after="0" w:line="360" w:lineRule="auto"/>
+        <w:ind w:firstLine="720"/>
+        <w:jc w:val="both"/>
+        <w:rPr>
+          <w:rFonts w:ascii="Times New Roman" w:hAnsi="Times New Roman" w:cs="Times New Roman"/>
+          <w:sz w:val="28"/>
+          <w:szCs w:val="28"/>
+        </w:rPr>
+      </w:pPr>
+      <w:r>
+        <w:rPr>
+          <w:rFonts w:ascii="Times New Roman" w:hAnsi="Times New Roman" w:cs="Times New Roman"/>
+          <w:sz w:val="28"/>
+          <w:szCs w:val="28"/>
+        </w:rPr>
+        <w:t>Bắt đầu game, Javan tỉnh lại nhưng không nhớ mình là ai và nơi này là đâu. Trong tay anh đang nắm chặt chiếc vương miệng của cha anh. Đội chiếc vương miệng lên đầu trong lòng anh có một sự thôi thúc tiến lên phía trước.</w:t>
+      </w:r>
+    </w:p>
+    <w:p>
+      <w:pPr>
+        <w:spacing w:after="0" w:line="360" w:lineRule="auto"/>
+        <w:ind w:firstLine="720"/>
+        <w:jc w:val="both"/>
+        <w:rPr>
+          <w:rFonts w:ascii="Times New Roman" w:hAnsi="Times New Roman" w:cs="Times New Roman"/>
+          <w:sz w:val="28"/>
+          <w:szCs w:val="28"/>
+        </w:rPr>
+      </w:pPr>
+      <w:r>
+        <w:rPr>
+          <w:rFonts w:ascii="Times New Roman" w:hAnsi="Times New Roman" w:cs="Times New Roman"/>
+          <w:sz w:val="28"/>
+          <w:szCs w:val="28"/>
+        </w:rPr>
+        <w:t>Trong hành trình của mình, Jarvan gặp những thử thách đầy khó khăn. Anh đối đầu với những quái vật gian khổ và phải đối mặt với bản thân mình, đánh bại những nỗi sợ hãi và thách thức. Jarvan không chỉ trở thành một chiến binh mạnh mẽ mà còn trở thành một người lãnh đạo tài năng.</w:t>
+      </w:r>
+    </w:p>
+    <w:p>
+      <w:pPr>
+        <w:spacing w:after="0" w:line="360" w:lineRule="auto"/>
+        <w:ind w:firstLine="720"/>
+        <w:jc w:val="both"/>
+        <w:rPr>
+          <w:rFonts w:ascii="Times New Roman" w:hAnsi="Times New Roman" w:cs="Times New Roman"/>
+          <w:sz w:val="28"/>
+          <w:szCs w:val="28"/>
+        </w:rPr>
+      </w:pPr>
+      <w:r>
+        <w:rPr>
+          <w:rFonts w:ascii="Times New Roman" w:hAnsi="Times New Roman" w:cs="Times New Roman"/>
+          <w:sz w:val="28"/>
+          <w:szCs w:val="28"/>
+        </w:rPr>
+        <w:t>Cuối cùng, sau những ngày đêm chiến đấu, Jarvan trở về lâu đài Demacia, nơi cuộc chiến đã bắt đầu. Với vương miệng trên đầu, anh dẫn đầu đội quân Demacia và chiến đấu cho sự tự do và công bằng. Trận chiến cuối cùng, Jarvan đối mặt trực tiếp với quỷ vương và giết hắn bằng sức mạnh và ý chí không ngừng nghỉ.</w:t>
+      </w:r>
+    </w:p>
+    <w:p>
+      <w:pPr>
+        <w:spacing w:after="0" w:line="360" w:lineRule="auto"/>
+        <w:ind w:firstLine="720"/>
+        <w:jc w:val="both"/>
+        <w:rPr>
+          <w:rFonts w:ascii="Times New Roman" w:hAnsi="Times New Roman" w:cs="Times New Roman"/>
+          <w:sz w:val="28"/>
+          <w:szCs w:val="28"/>
+        </w:rPr>
+      </w:pPr>
+      <w:r>
+        <w:rPr>
+          <w:rFonts w:ascii="Times New Roman" w:hAnsi="Times New Roman" w:cs="Times New Roman"/>
+          <w:sz w:val="28"/>
+          <w:szCs w:val="28"/>
+        </w:rPr>
+        <w:t>Với chiến thắng này, Jarvan không chỉ là người hùng của Demacia mà còn là biểu tượng của lòng dũng cảm và tình yêu thương. Anh đã học được rằng đôi khi, để trở thành người mạnh mẽ, chúng ta phải đối mặt với những khó khăn và thách thức trong cuộc sống.</w:t>
+      </w:r>
+    </w:p>
+    <w:p>
+      <w:pPr>
+        <w:spacing w:after="0" w:line="360" w:lineRule="auto"/>
+        <w:jc w:val="both"/>
+        <w:rPr>
+          <w:rFonts w:ascii="Times New Roman" w:hAnsi="Times New Roman" w:cs="Times New Roman"/>
+          <w:sz w:val="28"/>
+          <w:szCs w:val="28"/>
+        </w:rPr>
+      </w:pPr>
+      <w:r>
+        <w:rPr>
+          <w:rFonts w:ascii="Times New Roman" w:hAnsi="Times New Roman" w:cs="Times New Roman"/>
+          <w:b/>
+          <w:sz w:val="28"/>
+          <w:szCs w:val="28"/>
+        </w:rPr>
+        <w:t>2. Thế giới trong game:</w:t>
+      </w:r>
+      <w:r>
+        <w:rPr>
+          <w:rFonts w:ascii="Times New Roman" w:hAnsi="Times New Roman" w:cs="Times New Roman"/>
+          <w:b/>
+          <w:sz w:val="28"/>
+          <w:szCs w:val="28"/>
+        </w:rPr>
+        <w:cr/>
+      </w:r>
+      <w:r>
+        <w:rPr>
+          <w:rFonts w:ascii="Times New Roman" w:hAnsi="Times New Roman" w:cs="Times New Roman"/>
+          <w:sz w:val="28"/>
+          <w:szCs w:val="28"/>
+        </w:rPr>
+        <w:tab/>
+        <w:t xml:space="preserve">Nhân vật trải qua 4 map: Dark forest, Dead village, </w:t>
+      </w:r>
+      <w:r>
+        <w:rPr>
+          <w:rFonts w:ascii="Times New Roman" w:hAnsi="Times New Roman" w:cs="Times New Roman"/>
+          <w:sz w:val="28"/>
+          <w:szCs w:val="28"/>
+        </w:rPr>
+        <w:t>Under the castle, Devil’s castle.</w:t>
+      </w:r>
+      <w:r>
+        <w:rPr>
+          <w:rFonts w:ascii="Times New Roman" w:hAnsi="Times New Roman" w:cs="Times New Roman"/>
+          <w:sz w:val="28"/>
+          <w:szCs w:val="28"/>
+        </w:rPr>
+        <w:t xml:space="preserve"> Người chơi cần phải đánh bại quái vật, vượt qua những cạm bẫy và đi đến đích.</w:t>
+      </w:r>
+    </w:p>
+    <w:p>
+      <w:pPr>
+        <w:spacing w:after="0" w:line="360" w:lineRule="auto"/>
+        <w:jc w:val="both"/>
+        <w:rPr>
+          <w:rFonts w:ascii="Times New Roman" w:hAnsi="Times New Roman" w:cs="Times New Roman"/>
+          <w:b/>
+          <w:sz w:val="28"/>
+          <w:szCs w:val="28"/>
+        </w:rPr>
+      </w:pPr>
+      <w:r>
+        <w:rPr>
+          <w:rFonts w:ascii="Times New Roman" w:hAnsi="Times New Roman" w:cs="Times New Roman"/>
+          <w:b/>
+          <w:sz w:val="28"/>
+          <w:szCs w:val="28"/>
+        </w:rPr>
+        <w:t>3. Characters</w:t>
+      </w:r>
+    </w:p>
+    <w:p>
+      <w:pPr>
+        <w:spacing w:after="0" w:line="360" w:lineRule="auto"/>
         <w:ind w:left="720"/>
+        <w:jc w:val="both"/>
+        <w:rPr>
+          <w:rFonts w:ascii="Times New Roman" w:hAnsi="Times New Roman" w:cs="Times New Roman"/>
+          <w:sz w:val="28"/>
+          <w:szCs w:val="28"/>
+        </w:rPr>
+      </w:pPr>
+      <w:r>
+        <w:rPr>
+          <w:rFonts w:ascii="Times New Roman" w:hAnsi="Times New Roman" w:cs="Times New Roman"/>
+          <w:sz w:val="28"/>
+          <w:szCs w:val="28"/>
+        </w:rPr>
+        <w:t xml:space="preserve">- Nhân vật chiến đấu với quái vật </w:t>
+      </w:r>
+      <w:r>
+        <w:rPr>
+          <w:rFonts w:ascii="Times New Roman" w:hAnsi="Times New Roman" w:cs="Times New Roman"/>
+          <w:sz w:val="28"/>
+          <w:szCs w:val="28"/>
+        </w:rPr>
+        <w:t>kiếm</w:t>
+      </w:r>
+      <w:r>
+        <w:rPr>
+          <w:rFonts w:ascii="Times New Roman" w:hAnsi="Times New Roman" w:cs="Times New Roman"/>
+          <w:sz w:val="28"/>
+          <w:szCs w:val="28"/>
+        </w:rPr>
+        <w:t xml:space="preserve">, không tăng level. </w:t>
+      </w:r>
+    </w:p>
+    <w:p>
+      <w:pPr>
+        <w:spacing w:after="0" w:line="360" w:lineRule="auto"/>
+        <w:ind w:left="720"/>
+        <w:jc w:val="both"/>
+        <w:rPr>
+          <w:rFonts w:ascii="Times New Roman" w:hAnsi="Times New Roman" w:cs="Times New Roman"/>
+          <w:sz w:val="28"/>
+          <w:szCs w:val="28"/>
+        </w:rPr>
+      </w:pPr>
+      <w:r>
+        <w:rPr>
+          <w:rFonts w:ascii="Times New Roman" w:hAnsi="Times New Roman" w:cs="Times New Roman"/>
+          <w:sz w:val="28"/>
+          <w:szCs w:val="28"/>
+        </w:rPr>
+        <w:t>- Máu của nhân vật bị giảm nếu bị quái tấn công, sẽ bị chết khi giảm về 0.</w:t>
+      </w:r>
+    </w:p>
+    <w:p>
+      <w:pPr>
+        <w:spacing w:after="0" w:line="360" w:lineRule="auto"/>
+        <w:ind w:left="720"/>
+        <w:jc w:val="both"/>
+        <w:rPr>
+          <w:rFonts w:ascii="Times New Roman" w:hAnsi="Times New Roman" w:cs="Times New Roman"/>
+          <w:sz w:val="28"/>
+          <w:szCs w:val="28"/>
+        </w:rPr>
+      </w:pPr>
+      <w:r>
+        <w:rPr>
+          <w:rFonts w:ascii="Times New Roman" w:hAnsi="Times New Roman" w:cs="Times New Roman"/>
+          <w:sz w:val="28"/>
+          <w:szCs w:val="28"/>
+        </w:rPr>
+        <w:t xml:space="preserve">- Nhân vật có thể nhặt </w:t>
+      </w:r>
+      <w:r>
+        <w:rPr>
+          <w:rFonts w:ascii="Times New Roman" w:hAnsi="Times New Roman" w:cs="Times New Roman"/>
+          <w:sz w:val="28"/>
+          <w:szCs w:val="28"/>
+        </w:rPr>
+        <w:t>lọ máu rơi trên map để hồi máu</w:t>
+      </w:r>
+      <w:r>
+        <w:rPr>
+          <w:rFonts w:ascii="Times New Roman" w:hAnsi="Times New Roman" w:cs="Times New Roman"/>
+          <w:sz w:val="28"/>
+          <w:szCs w:val="28"/>
+        </w:rPr>
+        <w:t>.</w:t>
+      </w:r>
+    </w:p>
+    <w:p>
+      <w:pPr>
+        <w:spacing w:after="0" w:line="360" w:lineRule="auto"/>
+        <w:ind w:left="720"/>
+        <w:jc w:val="both"/>
+        <w:rPr>
+          <w:rFonts w:ascii="Times New Roman" w:hAnsi="Times New Roman" w:cs="Times New Roman"/>
+          <w:sz w:val="28"/>
+          <w:szCs w:val="28"/>
+        </w:rPr>
+      </w:pPr>
+      <w:r>
+        <w:rPr>
+          <w:rFonts w:ascii="Times New Roman" w:hAnsi="Times New Roman" w:cs="Times New Roman"/>
+          <w:sz w:val="28"/>
+          <w:szCs w:val="28"/>
+        </w:rPr>
+        <w:t xml:space="preserve">- Nhân vật có thể nhặt </w:t>
+      </w:r>
+      <w:r>
+        <w:rPr>
+          <w:rFonts w:ascii="Times New Roman" w:hAnsi="Times New Roman" w:cs="Times New Roman"/>
+          <w:sz w:val="28"/>
+          <w:szCs w:val="28"/>
+        </w:rPr>
+        <w:t>Trái tim</w:t>
+      </w:r>
+      <w:r>
+        <w:rPr>
+          <w:rFonts w:ascii="Times New Roman" w:hAnsi="Times New Roman" w:cs="Times New Roman"/>
+          <w:sz w:val="28"/>
+          <w:szCs w:val="28"/>
+        </w:rPr>
+        <w:t xml:space="preserve"> để tăng số lượ</w:t>
+      </w:r>
+      <w:r>
+        <w:rPr>
+          <w:rFonts w:ascii="Times New Roman" w:hAnsi="Times New Roman" w:cs="Times New Roman"/>
+          <w:sz w:val="28"/>
+          <w:szCs w:val="28"/>
+        </w:rPr>
+        <w:t>ng máu tối đa</w:t>
+      </w:r>
+      <w:r>
+        <w:rPr>
+          <w:rFonts w:ascii="Times New Roman" w:hAnsi="Times New Roman" w:cs="Times New Roman"/>
+          <w:sz w:val="28"/>
+          <w:szCs w:val="28"/>
+        </w:rPr>
+        <w:t>.</w:t>
+      </w:r>
+    </w:p>
+    <w:p>
+      <w:pPr>
+        <w:spacing w:after="0" w:line="360" w:lineRule="auto"/>
+        <w:ind w:left="720"/>
+        <w:jc w:val="both"/>
+        <w:rPr>
+          <w:rFonts w:ascii="Times New Roman" w:hAnsi="Times New Roman" w:cs="Times New Roman"/>
+          <w:sz w:val="28"/>
+          <w:szCs w:val="28"/>
+        </w:rPr>
+      </w:pPr>
+      <w:r>
+        <w:rPr>
+          <w:rFonts w:ascii="Times New Roman" w:hAnsi="Times New Roman" w:cs="Times New Roman"/>
+          <w:sz w:val="28"/>
+          <w:szCs w:val="28"/>
+        </w:rPr>
+        <w:t xml:space="preserve">- Nhân vật </w:t>
+      </w:r>
+      <w:r>
+        <w:rPr>
+          <w:rFonts w:ascii="Times New Roman" w:hAnsi="Times New Roman" w:cs="Times New Roman"/>
+          <w:sz w:val="28"/>
+          <w:szCs w:val="28"/>
+        </w:rPr>
+        <w:t xml:space="preserve">đánh bại boss </w:t>
+      </w:r>
+      <w:r>
+        <w:rPr>
+          <w:rFonts w:ascii="Times New Roman" w:hAnsi="Times New Roman" w:cs="Times New Roman"/>
+          <w:sz w:val="28"/>
+          <w:szCs w:val="28"/>
+        </w:rPr>
+        <w:t>để qua màn.</w:t>
+      </w:r>
+    </w:p>
+    <w:p>
+      <w:pPr>
+        <w:spacing w:after="0" w:line="360" w:lineRule="auto"/>
+        <w:jc w:val="both"/>
+        <w:rPr>
+          <w:rFonts w:ascii="Times New Roman" w:hAnsi="Times New Roman" w:cs="Times New Roman"/>
+          <w:b/>
+          <w:sz w:val="28"/>
+          <w:szCs w:val="28"/>
+        </w:rPr>
+      </w:pPr>
+    </w:p>
+    <w:p>
+      <w:pPr>
+        <w:spacing w:after="0" w:line="360" w:lineRule="auto"/>
+        <w:ind w:left="2160" w:firstLine="720"/>
         <w:jc w:val="both"/>
         <w:rPr>
           <w:rFonts w:ascii="Times New Roman" w:hAnsi="Times New Roman" w:cs="Times New Roman"/>
@@ -3497,496 +5058,16 @@
           <w:szCs w:val="40"/>
         </w:rPr>
       </w:pPr>
-    </w:p>
-    <w:p>
-      <w:pPr>
-        <w:spacing w:after="0" w:line="360" w:lineRule="auto"/>
-        <w:jc w:val="both"/>
-        <w:rPr>
-          <w:rFonts w:ascii="Times New Roman" w:hAnsi="Times New Roman" w:cs="Times New Roman"/>
-          <w:b/>
-          <w:sz w:val="28"/>
-          <w:szCs w:val="28"/>
-        </w:rPr>
-      </w:pPr>
-      <w:r>
-        <w:rPr>
-          <w:rFonts w:ascii="Times New Roman" w:hAnsi="Times New Roman" w:cs="Times New Roman"/>
-          <w:b/>
-          <w:sz w:val="28"/>
-          <w:szCs w:val="28"/>
-        </w:rPr>
-        <w:t>1. Story</w:t>
-      </w:r>
-    </w:p>
-    <w:p>
-      <w:pPr>
-        <w:spacing w:after="0" w:line="360" w:lineRule="auto"/>
-        <w:ind w:firstLine="720"/>
-        <w:jc w:val="both"/>
-        <w:rPr>
-          <w:rFonts w:ascii="Times New Roman" w:hAnsi="Times New Roman" w:cs="Times New Roman"/>
-          <w:sz w:val="28"/>
-          <w:szCs w:val="28"/>
-        </w:rPr>
-      </w:pPr>
-      <w:r>
-        <w:rPr>
-          <w:rFonts w:ascii="Times New Roman" w:hAnsi="Times New Roman" w:cs="Times New Roman"/>
-          <w:sz w:val="28"/>
-          <w:szCs w:val="28"/>
-        </w:rPr>
-        <w:t>Năm 3112, thế giới Summoner chìm trong cuộc chiến tranh ác liệt giữa con người và quỷ. Trong vương quốc Demacia, có một chàng hoàng tử tên là Jarvan, người được sinh ra trong gia đình vương giả nhưng lại lười biếng, không chịu luyện tập như những người anh hùng khác.</w:t>
-      </w:r>
-    </w:p>
-    <w:p>
-      <w:pPr>
-        <w:spacing w:after="0" w:line="360" w:lineRule="auto"/>
-        <w:jc w:val="both"/>
-        <w:rPr>
-          <w:rFonts w:ascii="Times New Roman" w:hAnsi="Times New Roman" w:cs="Times New Roman"/>
-          <w:sz w:val="28"/>
-          <w:szCs w:val="28"/>
-        </w:rPr>
-      </w:pPr>
-    </w:p>
-    <w:p>
-      <w:pPr>
-        <w:spacing w:after="0" w:line="360" w:lineRule="auto"/>
-        <w:ind w:firstLine="720"/>
-        <w:jc w:val="both"/>
-        <w:rPr>
-          <w:rFonts w:ascii="Times New Roman" w:hAnsi="Times New Roman" w:cs="Times New Roman"/>
-          <w:sz w:val="28"/>
-          <w:szCs w:val="28"/>
-        </w:rPr>
-      </w:pPr>
-      <w:r>
-        <w:rPr>
-          <w:rFonts w:ascii="Times New Roman" w:hAnsi="Times New Roman" w:cs="Times New Roman"/>
-          <w:sz w:val="28"/>
-          <w:szCs w:val="28"/>
-        </w:rPr>
-        <w:lastRenderedPageBreak/>
-        <w:t>Cha của Jarvan là một vị vua khôn ngoan, ông luôn yêu thương con trai và mong muốn thấy anh trở thành một người lãnh đạo xuất sắc. Tuy nhiên, Jarvan luôn coi những trách nhiệm là gánh nặng và tránh xa khỏi bài tập quân sự</w:t>
-      </w:r>
-      <w:r>
-        <w:rPr>
-          <w:rFonts w:ascii="Times New Roman" w:hAnsi="Times New Roman" w:cs="Times New Roman"/>
-          <w:sz w:val="28"/>
-          <w:szCs w:val="28"/>
-        </w:rPr>
-        <w:t>.</w:t>
-      </w:r>
-    </w:p>
-    <w:p>
-      <w:pPr>
-        <w:spacing w:after="0" w:line="360" w:lineRule="auto"/>
-        <w:ind w:firstLine="720"/>
-        <w:jc w:val="both"/>
-        <w:rPr>
-          <w:rFonts w:ascii="Times New Roman" w:hAnsi="Times New Roman" w:cs="Times New Roman"/>
-          <w:sz w:val="28"/>
-          <w:szCs w:val="28"/>
-        </w:rPr>
-      </w:pPr>
-      <w:r>
-        <w:rPr>
-          <w:rFonts w:ascii="Times New Roman" w:hAnsi="Times New Roman" w:cs="Times New Roman"/>
-          <w:sz w:val="28"/>
-          <w:szCs w:val="28"/>
-        </w:rPr>
-        <w:t>Một ngày, cuộc sống bình yên của Demacia bị đảo lộn khi quỷ vương và đội quân ác ma tấn công lâu đài. Trong cơn hỗn loạn, cha của Jarvan đưa ra quyết định đầy hy sinh để đảm bảo sự an toàn cho con trai. Trước khi rời bỏ thế gian, ông nói với Jarvan: "Vương miệng này là bảo vật của gia đình chúng ta. Hãy lấy nó và trở thành người hùng mà người dân Demacia đều mong muố</w:t>
-      </w:r>
-      <w:r>
-        <w:rPr>
-          <w:rFonts w:ascii="Times New Roman" w:hAnsi="Times New Roman" w:cs="Times New Roman"/>
-          <w:sz w:val="28"/>
-          <w:szCs w:val="28"/>
-        </w:rPr>
-        <w:t>n."</w:t>
-      </w:r>
-    </w:p>
-    <w:p>
-      <w:pPr>
-        <w:spacing w:after="0" w:line="360" w:lineRule="auto"/>
-        <w:ind w:firstLine="720"/>
-        <w:jc w:val="both"/>
-        <w:rPr>
-          <w:rFonts w:ascii="Times New Roman" w:hAnsi="Times New Roman" w:cs="Times New Roman"/>
-          <w:sz w:val="28"/>
-          <w:szCs w:val="28"/>
-        </w:rPr>
-      </w:pPr>
-      <w:r>
-        <w:rPr>
-          <w:rFonts w:ascii="Times New Roman" w:hAnsi="Times New Roman" w:cs="Times New Roman"/>
-          <w:sz w:val="28"/>
-          <w:szCs w:val="28"/>
-        </w:rPr>
-        <w:t>Jarvan, bị sốc và đau lòng, chạy trốn vào rừng để tránh khỏi đội quân quỷ đang đuổi theo. Dù đã mất cha, anh không chịu đầu hàng và quyết tâm tiếp tục sống để báo thù cho người cha yêu quý. Trong lúc bỏ chạy ảnh trượt chân và ngã xuống vách núi không biết sống chết.</w:t>
-      </w:r>
-    </w:p>
-    <w:p>
-      <w:pPr>
-        <w:spacing w:after="0" w:line="360" w:lineRule="auto"/>
-        <w:ind w:firstLine="720"/>
-        <w:jc w:val="both"/>
-        <w:rPr>
-          <w:rFonts w:ascii="Times New Roman" w:hAnsi="Times New Roman" w:cs="Times New Roman"/>
-          <w:sz w:val="28"/>
-          <w:szCs w:val="28"/>
-        </w:rPr>
-      </w:pPr>
-      <w:r>
-        <w:rPr>
-          <w:rFonts w:ascii="Times New Roman" w:hAnsi="Times New Roman" w:cs="Times New Roman"/>
-          <w:sz w:val="28"/>
-          <w:szCs w:val="28"/>
-        </w:rPr>
-        <w:t>Bắt đầu game, Javan tỉnh lại nhưng không nhớ mình là ai và nơi này là đâu. Trong tay anh đang nắm chặt chiếc vương miệng của cha anh. Đội chiếc vương miệng lên đầu trong lòng anh có một sự thôi thúc tiến lên phía trước.</w:t>
-      </w:r>
-    </w:p>
-    <w:p>
-      <w:pPr>
-        <w:spacing w:after="0" w:line="360" w:lineRule="auto"/>
-        <w:ind w:firstLine="720"/>
-        <w:jc w:val="both"/>
-        <w:rPr>
-          <w:rFonts w:ascii="Times New Roman" w:hAnsi="Times New Roman" w:cs="Times New Roman"/>
-          <w:sz w:val="28"/>
-          <w:szCs w:val="28"/>
-        </w:rPr>
-      </w:pPr>
-      <w:r>
-        <w:rPr>
-          <w:rFonts w:ascii="Times New Roman" w:hAnsi="Times New Roman" w:cs="Times New Roman"/>
-          <w:sz w:val="28"/>
-          <w:szCs w:val="28"/>
-        </w:rPr>
-        <w:t>Trong hành trình của mình, Jarvan gặp những thử thách đầy khó khăn. Anh đối đầu với những quái vật gian khổ và phải đối mặt với bản thân mình, đánh bại những nỗi sợ hãi và thách thức. Jarvan không chỉ trở thành một chiến binh mạnh mẽ mà còn trở thành một người lãnh đạo tài năng.</w:t>
-      </w:r>
-    </w:p>
-    <w:p>
-      <w:pPr>
-        <w:spacing w:after="0" w:line="360" w:lineRule="auto"/>
-        <w:ind w:firstLine="720"/>
-        <w:jc w:val="both"/>
-        <w:rPr>
-          <w:rFonts w:ascii="Times New Roman" w:hAnsi="Times New Roman" w:cs="Times New Roman"/>
-          <w:sz w:val="28"/>
-          <w:szCs w:val="28"/>
-        </w:rPr>
-      </w:pPr>
-      <w:r>
-        <w:rPr>
-          <w:rFonts w:ascii="Times New Roman" w:hAnsi="Times New Roman" w:cs="Times New Roman"/>
-          <w:sz w:val="28"/>
-          <w:szCs w:val="28"/>
-        </w:rPr>
-        <w:t>Cuối cùng, sau những ngày đêm chiến đấu, Jarvan trở về lâu đài Demacia, nơi cuộc chiến đã bắt đầu. Với vương miệng trên đầu, anh dẫn đầu đội quân Demacia và chiến đấu cho sự tự do và công bằng. Trận chiến cuối cùng, Jarvan đối mặt trực tiếp với quỷ vương và giết hắn bằng sức mạnh và ý chí không ngừng nghỉ.</w:t>
-      </w:r>
-    </w:p>
-    <w:p>
-      <w:pPr>
-        <w:spacing w:after="0" w:line="360" w:lineRule="auto"/>
-        <w:ind w:firstLine="720"/>
-        <w:jc w:val="both"/>
-        <w:rPr>
-          <w:rFonts w:ascii="Times New Roman" w:hAnsi="Times New Roman" w:cs="Times New Roman"/>
-          <w:sz w:val="28"/>
-          <w:szCs w:val="28"/>
-        </w:rPr>
-      </w:pPr>
-      <w:r>
-        <w:rPr>
-          <w:rFonts w:ascii="Times New Roman" w:hAnsi="Times New Roman" w:cs="Times New Roman"/>
-          <w:sz w:val="28"/>
-          <w:szCs w:val="28"/>
-        </w:rPr>
-        <w:t>Với chiến thắng này, Jarvan không chỉ là người hùng của Demacia mà còn là biểu tượng của lòng dũng cảm và tình yêu thương. Anh đã học được rằng đôi khi, để trở thành người mạnh mẽ, chúng ta phải đối mặt với những khó khăn và thách thức trong cuộc sống.</w:t>
-      </w:r>
-    </w:p>
-    <w:p>
-      <w:pPr>
-        <w:spacing w:after="0" w:line="360" w:lineRule="auto"/>
-        <w:jc w:val="both"/>
-        <w:rPr>
-          <w:rFonts w:ascii="Times New Roman" w:hAnsi="Times New Roman" w:cs="Times New Roman"/>
-          <w:sz w:val="28"/>
-          <w:szCs w:val="28"/>
-        </w:rPr>
-      </w:pPr>
-      <w:r>
-        <w:rPr>
-          <w:rFonts w:ascii="Times New Roman" w:hAnsi="Times New Roman" w:cs="Times New Roman"/>
-          <w:b/>
-          <w:sz w:val="28"/>
-          <w:szCs w:val="28"/>
-        </w:rPr>
-        <w:lastRenderedPageBreak/>
-        <w:t>2. Thế giới trong game:</w:t>
-      </w:r>
-      <w:r>
-        <w:rPr>
-          <w:rFonts w:ascii="Times New Roman" w:hAnsi="Times New Roman" w:cs="Times New Roman"/>
-          <w:b/>
-          <w:sz w:val="28"/>
-          <w:szCs w:val="28"/>
-        </w:rPr>
-        <w:cr/>
-      </w:r>
-      <w:r>
-        <w:rPr>
-          <w:rFonts w:ascii="Times New Roman" w:hAnsi="Times New Roman" w:cs="Times New Roman"/>
-          <w:sz w:val="28"/>
-          <w:szCs w:val="28"/>
-        </w:rPr>
-        <w:tab/>
-        <w:t xml:space="preserve">Nhân vật trải qua 4 map: Dark forest, Dead village, </w:t>
-      </w:r>
-      <w:r>
-        <w:rPr>
-          <w:rFonts w:ascii="Times New Roman" w:hAnsi="Times New Roman" w:cs="Times New Roman"/>
-          <w:sz w:val="28"/>
-          <w:szCs w:val="28"/>
-        </w:rPr>
-        <w:t>Under the castle, Devil’s castle.</w:t>
-      </w:r>
-      <w:r>
-        <w:rPr>
-          <w:rFonts w:ascii="Times New Roman" w:hAnsi="Times New Roman" w:cs="Times New Roman"/>
-          <w:sz w:val="28"/>
-          <w:szCs w:val="28"/>
-        </w:rPr>
-        <w:t xml:space="preserve"> Người chơi cần phải đánh bại quái vật, vượt qua những cạm bẫy và đi đến đích.</w:t>
-      </w:r>
-    </w:p>
-    <w:p>
-      <w:pPr>
-        <w:spacing w:after="0" w:line="360" w:lineRule="auto"/>
-        <w:jc w:val="both"/>
-        <w:rPr>
-          <w:rFonts w:ascii="Times New Roman" w:hAnsi="Times New Roman" w:cs="Times New Roman"/>
-          <w:b/>
-          <w:sz w:val="28"/>
-          <w:szCs w:val="28"/>
-        </w:rPr>
-      </w:pPr>
-      <w:r>
-        <w:rPr>
-          <w:rFonts w:ascii="Times New Roman" w:hAnsi="Times New Roman" w:cs="Times New Roman"/>
-          <w:b/>
-          <w:sz w:val="28"/>
-          <w:szCs w:val="28"/>
-        </w:rPr>
-        <w:t>3. Characters</w:t>
-      </w:r>
-    </w:p>
-    <w:p>
-      <w:pPr>
-        <w:spacing w:after="0" w:line="360" w:lineRule="auto"/>
-        <w:ind w:left="720"/>
-        <w:jc w:val="both"/>
-        <w:rPr>
-          <w:rFonts w:ascii="Times New Roman" w:hAnsi="Times New Roman" w:cs="Times New Roman"/>
-          <w:sz w:val="28"/>
-          <w:szCs w:val="28"/>
-        </w:rPr>
-      </w:pPr>
-      <w:r>
-        <w:rPr>
-          <w:rFonts w:ascii="Times New Roman" w:hAnsi="Times New Roman" w:cs="Times New Roman"/>
-          <w:sz w:val="28"/>
-          <w:szCs w:val="28"/>
-        </w:rPr>
-        <w:t xml:space="preserve">- Nhân vật chiến đấu với quái vật </w:t>
-      </w:r>
-      <w:r>
-        <w:rPr>
-          <w:rFonts w:ascii="Times New Roman" w:hAnsi="Times New Roman" w:cs="Times New Roman"/>
-          <w:sz w:val="28"/>
-          <w:szCs w:val="28"/>
-        </w:rPr>
-        <w:t>kiếm</w:t>
-      </w:r>
-      <w:r>
-        <w:rPr>
-          <w:rFonts w:ascii="Times New Roman" w:hAnsi="Times New Roman" w:cs="Times New Roman"/>
-          <w:sz w:val="28"/>
-          <w:szCs w:val="28"/>
-        </w:rPr>
-        <w:t xml:space="preserve">, không tăng level. </w:t>
-      </w:r>
-    </w:p>
-    <w:p>
-      <w:pPr>
-        <w:spacing w:after="0" w:line="360" w:lineRule="auto"/>
-        <w:ind w:left="720"/>
-        <w:jc w:val="both"/>
-        <w:rPr>
-          <w:rFonts w:ascii="Times New Roman" w:hAnsi="Times New Roman" w:cs="Times New Roman"/>
-          <w:sz w:val="28"/>
-          <w:szCs w:val="28"/>
-        </w:rPr>
-      </w:pPr>
-      <w:r>
-        <w:rPr>
-          <w:rFonts w:ascii="Times New Roman" w:hAnsi="Times New Roman" w:cs="Times New Roman"/>
-          <w:sz w:val="28"/>
-          <w:szCs w:val="28"/>
-        </w:rPr>
-        <w:t>- Máu của nhân vật bị giảm nếu bị quái tấn công, sẽ bị chết khi giảm về 0.</w:t>
-      </w:r>
-    </w:p>
-    <w:p>
-      <w:pPr>
-        <w:spacing w:after="0" w:line="360" w:lineRule="auto"/>
-        <w:ind w:left="720"/>
-        <w:jc w:val="both"/>
-        <w:rPr>
-          <w:rFonts w:ascii="Times New Roman" w:hAnsi="Times New Roman" w:cs="Times New Roman"/>
-          <w:sz w:val="28"/>
-          <w:szCs w:val="28"/>
-        </w:rPr>
-      </w:pPr>
-      <w:r>
-        <w:rPr>
-          <w:rFonts w:ascii="Times New Roman" w:hAnsi="Times New Roman" w:cs="Times New Roman"/>
-          <w:sz w:val="28"/>
-          <w:szCs w:val="28"/>
-        </w:rPr>
-        <w:t xml:space="preserve">- Nhân vật có thể nhặt </w:t>
-      </w:r>
-      <w:r>
-        <w:rPr>
-          <w:rFonts w:ascii="Times New Roman" w:hAnsi="Times New Roman" w:cs="Times New Roman"/>
-          <w:sz w:val="28"/>
-          <w:szCs w:val="28"/>
-        </w:rPr>
-        <w:t>lọ máu rơi trên map để hồi máu</w:t>
-      </w:r>
-      <w:r>
-        <w:rPr>
-          <w:rFonts w:ascii="Times New Roman" w:hAnsi="Times New Roman" w:cs="Times New Roman"/>
-          <w:sz w:val="28"/>
-          <w:szCs w:val="28"/>
-        </w:rPr>
-        <w:t>.</w:t>
-      </w:r>
-    </w:p>
-    <w:p>
-      <w:pPr>
-        <w:spacing w:after="0" w:line="360" w:lineRule="auto"/>
-        <w:ind w:left="720"/>
-        <w:jc w:val="both"/>
-        <w:rPr>
-          <w:rFonts w:ascii="Times New Roman" w:hAnsi="Times New Roman" w:cs="Times New Roman"/>
-          <w:sz w:val="28"/>
-          <w:szCs w:val="28"/>
-        </w:rPr>
-      </w:pPr>
-      <w:r>
-        <w:rPr>
-          <w:rFonts w:ascii="Times New Roman" w:hAnsi="Times New Roman" w:cs="Times New Roman"/>
-          <w:sz w:val="28"/>
-          <w:szCs w:val="28"/>
-        </w:rPr>
-        <w:t xml:space="preserve">- Nhân vật có thể nhặt </w:t>
-      </w:r>
-      <w:r>
-        <w:rPr>
-          <w:rFonts w:ascii="Times New Roman" w:hAnsi="Times New Roman" w:cs="Times New Roman"/>
-          <w:sz w:val="28"/>
-          <w:szCs w:val="28"/>
-        </w:rPr>
-        <w:t>Trái tim</w:t>
-      </w:r>
-      <w:r>
-        <w:rPr>
-          <w:rFonts w:ascii="Times New Roman" w:hAnsi="Times New Roman" w:cs="Times New Roman"/>
-          <w:sz w:val="28"/>
-          <w:szCs w:val="28"/>
-        </w:rPr>
-        <w:t xml:space="preserve"> để tăng số lượ</w:t>
-      </w:r>
-      <w:r>
-        <w:rPr>
-          <w:rFonts w:ascii="Times New Roman" w:hAnsi="Times New Roman" w:cs="Times New Roman"/>
-          <w:sz w:val="28"/>
-          <w:szCs w:val="28"/>
-        </w:rPr>
-        <w:t>ng máu tối đa</w:t>
-      </w:r>
-      <w:r>
-        <w:rPr>
-          <w:rFonts w:ascii="Times New Roman" w:hAnsi="Times New Roman" w:cs="Times New Roman"/>
-          <w:sz w:val="28"/>
-          <w:szCs w:val="28"/>
-        </w:rPr>
-        <w:t>.</w:t>
-      </w:r>
-    </w:p>
-    <w:p>
-      <w:pPr>
-        <w:spacing w:after="0" w:line="360" w:lineRule="auto"/>
-        <w:ind w:left="720"/>
-        <w:jc w:val="both"/>
-        <w:rPr>
-          <w:rFonts w:ascii="Times New Roman" w:hAnsi="Times New Roman" w:cs="Times New Roman"/>
-          <w:sz w:val="28"/>
-          <w:szCs w:val="28"/>
-        </w:rPr>
-      </w:pPr>
-      <w:r>
-        <w:rPr>
-          <w:rFonts w:ascii="Times New Roman" w:hAnsi="Times New Roman" w:cs="Times New Roman"/>
-          <w:sz w:val="28"/>
-          <w:szCs w:val="28"/>
-        </w:rPr>
-        <w:t xml:space="preserve">- Nhân vật </w:t>
-      </w:r>
-      <w:r>
-        <w:rPr>
-          <w:rFonts w:ascii="Times New Roman" w:hAnsi="Times New Roman" w:cs="Times New Roman"/>
-          <w:sz w:val="28"/>
-          <w:szCs w:val="28"/>
-        </w:rPr>
-        <w:t xml:space="preserve">đánh bại boss </w:t>
-      </w:r>
-      <w:r>
-        <w:rPr>
-          <w:rFonts w:ascii="Times New Roman" w:hAnsi="Times New Roman" w:cs="Times New Roman"/>
-          <w:sz w:val="28"/>
-          <w:szCs w:val="28"/>
-        </w:rPr>
-        <w:t>để qua màn.</w:t>
-      </w:r>
-    </w:p>
-    <w:p>
-      <w:pPr>
-        <w:spacing w:after="0" w:line="360" w:lineRule="auto"/>
-        <w:jc w:val="both"/>
-        <w:rPr>
-          <w:rFonts w:ascii="Times New Roman" w:hAnsi="Times New Roman" w:cs="Times New Roman"/>
-          <w:b/>
-          <w:sz w:val="28"/>
-          <w:szCs w:val="28"/>
-        </w:rPr>
-      </w:pPr>
-    </w:p>
-    <w:p>
-      <w:pPr>
-        <w:spacing w:after="0" w:line="360" w:lineRule="auto"/>
-        <w:ind w:left="2160" w:firstLine="720"/>
-        <w:jc w:val="both"/>
-        <w:rPr>
-          <w:rFonts w:ascii="Times New Roman" w:hAnsi="Times New Roman" w:cs="Times New Roman"/>
+      <w:r>
+        <w:rPr>
+          <w:rFonts w:ascii="Times New Roman" w:eastAsia="Times New Roman" w:hAnsi="Times New Roman" w:cs="Times New Roman"/>
           <w:b/>
           <w:sz w:val="40"/>
           <w:szCs w:val="40"/>
-        </w:rPr>
-      </w:pPr>
+          <w:highlight w:val="white"/>
+        </w:rPr>
+        <w:t>PHẦN</w:t>
+      </w:r>
       <w:r>
         <w:rPr>
           <w:rFonts w:ascii="Times New Roman" w:eastAsia="Times New Roman" w:hAnsi="Times New Roman" w:cs="Times New Roman"/>
@@ -3995,7 +5076,7 @@
           <w:szCs w:val="40"/>
           <w:highlight w:val="white"/>
         </w:rPr>
-        <w:t>PHẦN</w:t>
+        <w:t xml:space="preserve"> 6</w:t>
       </w:r>
       <w:r>
         <w:rPr>
@@ -4005,7 +5086,7 @@
           <w:szCs w:val="40"/>
           <w:highlight w:val="white"/>
         </w:rPr>
-        <w:t xml:space="preserve"> 6</w:t>
+        <w:t>:</w:t>
       </w:r>
       <w:r>
         <w:rPr>
@@ -4013,259 +5094,237 @@
           <w:b/>
           <w:sz w:val="40"/>
           <w:szCs w:val="40"/>
-          <w:highlight w:val="white"/>
-        </w:rPr>
-        <w:t>:</w:t>
-      </w:r>
-      <w:r>
-        <w:rPr>
-          <w:rFonts w:ascii="Times New Roman" w:eastAsia="Times New Roman" w:hAnsi="Times New Roman" w:cs="Times New Roman"/>
+        </w:rPr>
+        <w:t xml:space="preserve"> </w:t>
+      </w:r>
+      <w:r>
+        <w:rPr>
+          <w:rFonts w:ascii="Times New Roman" w:hAnsi="Times New Roman" w:cs="Times New Roman"/>
           <w:b/>
           <w:sz w:val="40"/>
           <w:szCs w:val="40"/>
         </w:rPr>
+        <w:t>GIAO DIỆN</w:t>
+      </w:r>
+    </w:p>
+    <w:p>
+      <w:pPr>
+        <w:spacing w:after="0" w:line="360" w:lineRule="auto"/>
+        <w:jc w:val="both"/>
+        <w:rPr>
+          <w:rFonts w:ascii="Times New Roman" w:hAnsi="Times New Roman" w:cs="Times New Roman"/>
+          <w:b/>
+          <w:sz w:val="28"/>
+          <w:szCs w:val="28"/>
+        </w:rPr>
+      </w:pPr>
+      <w:r>
+        <w:rPr>
+          <w:rFonts w:ascii="Times New Roman" w:hAnsi="Times New Roman" w:cs="Times New Roman"/>
+          <w:b/>
+          <w:sz w:val="28"/>
+          <w:szCs w:val="28"/>
+        </w:rPr>
+        <w:t>1. Mô tả về hệ thống thị giác:</w:t>
+      </w:r>
+    </w:p>
+    <w:p>
+      <w:pPr>
+        <w:spacing w:after="0" w:line="360" w:lineRule="auto"/>
+        <w:jc w:val="both"/>
+        <w:rPr>
+          <w:rFonts w:ascii="Times New Roman" w:hAnsi="Times New Roman" w:cs="Times New Roman"/>
+          <w:sz w:val="28"/>
+          <w:szCs w:val="28"/>
+        </w:rPr>
+      </w:pPr>
+      <w:r>
+        <w:rPr>
+          <w:rFonts w:ascii="Times New Roman" w:hAnsi="Times New Roman" w:cs="Times New Roman"/>
+          <w:sz w:val="28"/>
+          <w:szCs w:val="28"/>
+        </w:rPr>
+        <w:t>Có HUD, trên HUD sẽ chứa thông tin về máu của người chơi</w:t>
+      </w:r>
+      <w:r>
+        <w:rPr>
+          <w:rFonts w:ascii="Times New Roman" w:hAnsi="Times New Roman" w:cs="Times New Roman"/>
+          <w:sz w:val="28"/>
+          <w:szCs w:val="28"/>
+        </w:rPr>
+        <w:t>.</w:t>
+      </w:r>
+    </w:p>
+    <w:p>
+      <w:pPr>
+        <w:spacing w:after="0" w:line="360" w:lineRule="auto"/>
+        <w:jc w:val="both"/>
+        <w:rPr>
+          <w:rFonts w:ascii="Times New Roman" w:hAnsi="Times New Roman" w:cs="Times New Roman"/>
+          <w:sz w:val="28"/>
+          <w:szCs w:val="28"/>
+        </w:rPr>
+      </w:pPr>
+      <w:r>
+        <w:rPr>
+          <w:rFonts w:ascii="Times New Roman" w:hAnsi="Times New Roman" w:cs="Times New Roman"/>
+          <w:sz w:val="28"/>
+          <w:szCs w:val="28"/>
+        </w:rPr>
+        <w:t>Menu: Gồm có phần bắt đầ</w:t>
+      </w:r>
+      <w:r>
+        <w:rPr>
+          <w:rFonts w:ascii="Times New Roman" w:hAnsi="Times New Roman" w:cs="Times New Roman"/>
+          <w:sz w:val="28"/>
+          <w:szCs w:val="28"/>
+        </w:rPr>
+        <w:t>u game</w:t>
+      </w:r>
+      <w:r>
+        <w:rPr>
+          <w:rFonts w:ascii="Times New Roman" w:hAnsi="Times New Roman" w:cs="Times New Roman"/>
+          <w:sz w:val="28"/>
+          <w:szCs w:val="28"/>
+        </w:rPr>
+        <w:t>, chỉnh các option của game, và thoát game.</w:t>
+      </w:r>
+    </w:p>
+    <w:p>
+      <w:pPr>
+        <w:spacing w:after="0" w:line="360" w:lineRule="auto"/>
+        <w:jc w:val="both"/>
+        <w:rPr>
+          <w:rFonts w:ascii="Times New Roman" w:hAnsi="Times New Roman" w:cs="Times New Roman"/>
+          <w:sz w:val="28"/>
+          <w:szCs w:val="28"/>
+        </w:rPr>
+      </w:pPr>
+    </w:p>
+    <w:p>
+      <w:pPr>
+        <w:spacing w:after="0" w:line="360" w:lineRule="auto"/>
+        <w:jc w:val="both"/>
+        <w:rPr>
+          <w:rFonts w:ascii="Times New Roman" w:hAnsi="Times New Roman" w:cs="Times New Roman"/>
+          <w:b/>
+          <w:sz w:val="28"/>
+          <w:szCs w:val="28"/>
+        </w:rPr>
+      </w:pPr>
+      <w:r>
+        <w:rPr>
+          <w:rFonts w:ascii="Times New Roman" w:hAnsi="Times New Roman" w:cs="Times New Roman"/>
+          <w:b/>
+          <w:sz w:val="28"/>
+          <w:szCs w:val="28"/>
+        </w:rPr>
+        <w:t>2. Hệ thống điều khiển:</w:t>
+      </w:r>
+    </w:p>
+    <w:p>
+      <w:pPr>
+        <w:spacing w:after="0" w:line="360" w:lineRule="auto"/>
+        <w:jc w:val="both"/>
+        <w:rPr>
+          <w:rFonts w:ascii="Times New Roman" w:hAnsi="Times New Roman" w:cs="Times New Roman"/>
+          <w:sz w:val="28"/>
+          <w:szCs w:val="28"/>
+        </w:rPr>
+      </w:pPr>
+      <w:r>
+        <w:rPr>
+          <w:rFonts w:ascii="Times New Roman" w:hAnsi="Times New Roman" w:cs="Times New Roman"/>
+          <w:sz w:val="28"/>
+          <w:szCs w:val="28"/>
+        </w:rPr>
+        <w:t xml:space="preserve">Người chơi sử dụng 4 phím w, a, s, d để di chuyển, sử dụng chuột </w:t>
+      </w:r>
+      <w:r>
+        <w:rPr>
+          <w:rFonts w:ascii="Times New Roman" w:hAnsi="Times New Roman" w:cs="Times New Roman"/>
+          <w:sz w:val="28"/>
+          <w:szCs w:val="28"/>
+        </w:rPr>
+        <w:t>trái để tấn công chuột phải để lướt.</w:t>
+      </w:r>
+    </w:p>
+    <w:p>
+      <w:pPr>
+        <w:spacing w:after="0" w:line="360" w:lineRule="auto"/>
+        <w:jc w:val="both"/>
+        <w:rPr>
+          <w:rFonts w:ascii="Times New Roman" w:hAnsi="Times New Roman" w:cs="Times New Roman"/>
+          <w:sz w:val="28"/>
+          <w:szCs w:val="28"/>
+        </w:rPr>
+      </w:pPr>
+      <w:r>
+        <w:rPr>
+          <w:rFonts w:ascii="Times New Roman" w:hAnsi="Times New Roman" w:cs="Times New Roman"/>
+          <w:sz w:val="28"/>
+          <w:szCs w:val="28"/>
+        </w:rPr>
+        <w:t xml:space="preserve">Sử dụng esc để bật thanh menu, hoặc dừng game giữa chừng, có thể sử dụng để </w:t>
+      </w:r>
+    </w:p>
+    <w:p>
+      <w:pPr>
+        <w:spacing w:after="0" w:line="360" w:lineRule="auto"/>
+        <w:jc w:val="both"/>
+        <w:rPr>
+          <w:rFonts w:ascii="Times New Roman" w:hAnsi="Times New Roman" w:cs="Times New Roman"/>
+          <w:sz w:val="28"/>
+          <w:szCs w:val="28"/>
+        </w:rPr>
+      </w:pPr>
+      <w:r>
+        <w:rPr>
+          <w:rFonts w:ascii="Times New Roman" w:hAnsi="Times New Roman" w:cs="Times New Roman"/>
+          <w:sz w:val="28"/>
+          <w:szCs w:val="28"/>
+        </w:rPr>
+        <w:t>chỉnh lại setting game, hoặc thoát game.</w:t>
+      </w:r>
+    </w:p>
+    <w:p>
+      <w:pPr>
+        <w:spacing w:after="0" w:line="360" w:lineRule="auto"/>
+        <w:jc w:val="both"/>
+        <w:rPr>
+          <w:rFonts w:ascii="Times New Roman" w:hAnsi="Times New Roman" w:cs="Times New Roman"/>
+          <w:sz w:val="28"/>
+          <w:szCs w:val="28"/>
+        </w:rPr>
+      </w:pPr>
+    </w:p>
+    <w:p>
+      <w:pPr>
+        <w:spacing w:after="0" w:line="360" w:lineRule="auto"/>
+        <w:jc w:val="both"/>
+        <w:rPr>
+          <w:rFonts w:ascii="Times New Roman" w:hAnsi="Times New Roman" w:cs="Times New Roman"/>
+          <w:b/>
+          <w:sz w:val="28"/>
+          <w:szCs w:val="28"/>
+        </w:rPr>
+      </w:pPr>
+      <w:r>
+        <w:rPr>
+          <w:rFonts w:ascii="Times New Roman" w:hAnsi="Times New Roman" w:cs="Times New Roman"/>
+          <w:b/>
+          <w:sz w:val="28"/>
+          <w:szCs w:val="28"/>
+        </w:rPr>
+        <w:cr/>
+      </w:r>
+      <w:r>
         <w:t xml:space="preserve"> </w:t>
       </w:r>
       <w:r>
         <w:rPr>
           <w:rFonts w:ascii="Times New Roman" w:hAnsi="Times New Roman" w:cs="Times New Roman"/>
           <w:b/>
-          <w:sz w:val="40"/>
-          <w:szCs w:val="40"/>
-        </w:rPr>
-        <w:t>GIAO DIỆN</w:t>
-      </w:r>
-    </w:p>
-    <w:p>
-      <w:pPr>
-        <w:spacing w:after="0" w:line="360" w:lineRule="auto"/>
-        <w:jc w:val="both"/>
-        <w:rPr>
-          <w:rFonts w:ascii="Times New Roman" w:hAnsi="Times New Roman" w:cs="Times New Roman"/>
-          <w:b/>
-          <w:sz w:val="28"/>
-          <w:szCs w:val="28"/>
-        </w:rPr>
-      </w:pPr>
-    </w:p>
-    <w:p>
-      <w:pPr>
-        <w:spacing w:after="0" w:line="360" w:lineRule="auto"/>
-        <w:jc w:val="both"/>
-        <w:rPr>
-          <w:rFonts w:ascii="Times New Roman" w:hAnsi="Times New Roman" w:cs="Times New Roman"/>
-          <w:b/>
-          <w:sz w:val="28"/>
-          <w:szCs w:val="28"/>
-        </w:rPr>
-      </w:pPr>
-      <w:r>
-        <w:rPr>
-          <w:rFonts w:ascii="Times New Roman" w:hAnsi="Times New Roman" w:cs="Times New Roman"/>
-          <w:b/>
-          <w:sz w:val="28"/>
-          <w:szCs w:val="28"/>
-        </w:rPr>
-        <w:t>1. Mô tả về hệ thống thị giác:</w:t>
-      </w:r>
-    </w:p>
-    <w:p>
-      <w:pPr>
-        <w:spacing w:after="0" w:line="360" w:lineRule="auto"/>
-        <w:jc w:val="both"/>
-        <w:rPr>
-          <w:rFonts w:ascii="Times New Roman" w:hAnsi="Times New Roman" w:cs="Times New Roman"/>
-          <w:sz w:val="28"/>
-          <w:szCs w:val="28"/>
-        </w:rPr>
-      </w:pPr>
-      <w:r>
-        <w:rPr>
-          <w:rFonts w:ascii="Times New Roman" w:hAnsi="Times New Roman" w:cs="Times New Roman"/>
-          <w:sz w:val="28"/>
-          <w:szCs w:val="28"/>
-        </w:rPr>
-        <w:t>Có HUD, trên HUD sẽ chứa thông tin về máu của người chơi</w:t>
-      </w:r>
-      <w:r>
-        <w:rPr>
-          <w:rFonts w:ascii="Times New Roman" w:hAnsi="Times New Roman" w:cs="Times New Roman"/>
-          <w:sz w:val="28"/>
-          <w:szCs w:val="28"/>
-        </w:rPr>
-        <w:t>.</w:t>
-      </w:r>
-    </w:p>
-    <w:p>
-      <w:pPr>
-        <w:spacing w:after="0" w:line="360" w:lineRule="auto"/>
-        <w:jc w:val="both"/>
-        <w:rPr>
-          <w:rFonts w:ascii="Times New Roman" w:hAnsi="Times New Roman" w:cs="Times New Roman"/>
-          <w:sz w:val="28"/>
-          <w:szCs w:val="28"/>
-        </w:rPr>
-      </w:pPr>
-      <w:r>
-        <w:rPr>
-          <w:rFonts w:ascii="Times New Roman" w:hAnsi="Times New Roman" w:cs="Times New Roman"/>
-          <w:sz w:val="28"/>
-          <w:szCs w:val="28"/>
-        </w:rPr>
-        <w:t>Menu: Gồm có phần bắt đầ</w:t>
-      </w:r>
-      <w:r>
-        <w:rPr>
-          <w:rFonts w:ascii="Times New Roman" w:hAnsi="Times New Roman" w:cs="Times New Roman"/>
-          <w:sz w:val="28"/>
-          <w:szCs w:val="28"/>
-        </w:rPr>
-        <w:t>u game</w:t>
-      </w:r>
-      <w:r>
-        <w:rPr>
-          <w:rFonts w:ascii="Times New Roman" w:hAnsi="Times New Roman" w:cs="Times New Roman"/>
-          <w:sz w:val="28"/>
-          <w:szCs w:val="28"/>
-        </w:rPr>
-        <w:t>, chỉnh các option của game, và thoát game.</w:t>
-      </w:r>
-    </w:p>
-    <w:p>
-      <w:pPr>
-        <w:spacing w:after="0" w:line="360" w:lineRule="auto"/>
-        <w:jc w:val="both"/>
-        <w:rPr>
-          <w:rFonts w:ascii="Times New Roman" w:hAnsi="Times New Roman" w:cs="Times New Roman"/>
-          <w:sz w:val="28"/>
-          <w:szCs w:val="28"/>
-        </w:rPr>
-      </w:pPr>
-    </w:p>
-    <w:p>
-      <w:pPr>
-        <w:spacing w:after="0" w:line="360" w:lineRule="auto"/>
-        <w:jc w:val="both"/>
-        <w:rPr>
-          <w:rFonts w:ascii="Times New Roman" w:hAnsi="Times New Roman" w:cs="Times New Roman"/>
-          <w:sz w:val="28"/>
-          <w:szCs w:val="28"/>
-        </w:rPr>
-      </w:pPr>
-      <w:r>
-        <w:rPr>
-          <w:rFonts w:ascii="Times New Roman" w:hAnsi="Times New Roman" w:cs="Times New Roman"/>
-          <w:sz w:val="28"/>
-          <w:szCs w:val="28"/>
-        </w:rPr>
-        <w:t>2. Hệ thống điều khiển:</w:t>
-      </w:r>
-    </w:p>
-    <w:p>
-      <w:pPr>
-        <w:spacing w:after="0" w:line="360" w:lineRule="auto"/>
-        <w:jc w:val="both"/>
-        <w:rPr>
-          <w:rFonts w:ascii="Times New Roman" w:hAnsi="Times New Roman" w:cs="Times New Roman"/>
-          <w:sz w:val="28"/>
-          <w:szCs w:val="28"/>
-        </w:rPr>
-      </w:pPr>
-      <w:r>
-        <w:rPr>
-          <w:rFonts w:ascii="Times New Roman" w:hAnsi="Times New Roman" w:cs="Times New Roman"/>
-          <w:sz w:val="28"/>
-          <w:szCs w:val="28"/>
-        </w:rPr>
-        <w:t xml:space="preserve">Người chơi sử dụng 4 phím w, a, s, d để di chuyển, sử dụng chuột </w:t>
-      </w:r>
-      <w:r>
-        <w:rPr>
-          <w:rFonts w:ascii="Times New Roman" w:hAnsi="Times New Roman" w:cs="Times New Roman"/>
-          <w:sz w:val="28"/>
-          <w:szCs w:val="28"/>
-        </w:rPr>
-        <w:t>trái để tấn công chuột phải để lướt.</w:t>
-      </w:r>
-      <w:bookmarkStart w:id="0" w:name="_GoBack"/>
-      <w:bookmarkEnd w:id="0"/>
-    </w:p>
-    <w:p>
-      <w:pPr>
-        <w:spacing w:after="0" w:line="360" w:lineRule="auto"/>
-        <w:jc w:val="both"/>
-        <w:rPr>
-          <w:rFonts w:ascii="Times New Roman" w:hAnsi="Times New Roman" w:cs="Times New Roman"/>
-          <w:sz w:val="28"/>
-          <w:szCs w:val="28"/>
-        </w:rPr>
-      </w:pPr>
-      <w:r>
-        <w:rPr>
-          <w:rFonts w:ascii="Times New Roman" w:hAnsi="Times New Roman" w:cs="Times New Roman"/>
-          <w:sz w:val="28"/>
-          <w:szCs w:val="28"/>
-        </w:rPr>
-        <w:t xml:space="preserve">Sử dụng esc để bật thanh menu, hoặc dừng game giữa chừng, có thể sử dụng để </w:t>
-      </w:r>
-    </w:p>
-    <w:p>
-      <w:pPr>
-        <w:spacing w:after="0" w:line="360" w:lineRule="auto"/>
-        <w:jc w:val="both"/>
-        <w:rPr>
-          <w:rFonts w:ascii="Times New Roman" w:hAnsi="Times New Roman" w:cs="Times New Roman"/>
-          <w:sz w:val="28"/>
-          <w:szCs w:val="28"/>
-        </w:rPr>
-      </w:pPr>
-      <w:r>
-        <w:rPr>
-          <w:rFonts w:ascii="Times New Roman" w:hAnsi="Times New Roman" w:cs="Times New Roman"/>
-          <w:sz w:val="28"/>
-          <w:szCs w:val="28"/>
-        </w:rPr>
-        <w:t>chỉnh lại setting game, hoặc thoát game.</w:t>
-      </w:r>
-    </w:p>
-    <w:p>
-      <w:pPr>
-        <w:spacing w:after="0" w:line="360" w:lineRule="auto"/>
-        <w:jc w:val="both"/>
-        <w:rPr>
-          <w:rFonts w:ascii="Times New Roman" w:hAnsi="Times New Roman" w:cs="Times New Roman"/>
-          <w:sz w:val="28"/>
-          <w:szCs w:val="28"/>
-        </w:rPr>
-      </w:pPr>
-    </w:p>
-    <w:p>
-      <w:pPr>
-        <w:spacing w:after="0" w:line="360" w:lineRule="auto"/>
-        <w:jc w:val="both"/>
-        <w:rPr>
-          <w:rFonts w:ascii="Times New Roman" w:hAnsi="Times New Roman" w:cs="Times New Roman"/>
-          <w:b/>
-          <w:sz w:val="28"/>
-          <w:szCs w:val="28"/>
-        </w:rPr>
-      </w:pPr>
-      <w:r>
-        <w:rPr>
-          <w:rFonts w:ascii="Times New Roman" w:hAnsi="Times New Roman" w:cs="Times New Roman"/>
-          <w:b/>
-          <w:sz w:val="28"/>
-          <w:szCs w:val="28"/>
-        </w:rPr>
-        <w:cr/>
-      </w:r>
-      <w:r>
-        <w:t xml:space="preserve"> </w:t>
-      </w:r>
-      <w:r>
-        <w:rPr>
-          <w:rFonts w:ascii="Times New Roman" w:hAnsi="Times New Roman" w:cs="Times New Roman"/>
-          <w:b/>
           <w:sz w:val="28"/>
           <w:szCs w:val="28"/>
         </w:rPr>
@@ -4320,7 +5379,6 @@
           <w:sz w:val="28"/>
           <w:szCs w:val="28"/>
         </w:rPr>
-        <w:lastRenderedPageBreak/>
         <w:sym w:font="Symbol" w:char="F0B7"/>
       </w:r>
       <w:r>
@@ -4654,6 +5712,7 @@
     </w:p>
     <w:p>
       <w:pPr>
+        <w:spacing w:after="0"/>
         <w:rPr>
           <w:rFonts w:ascii="Times New Roman" w:hAnsi="Times New Roman" w:cs="Times New Roman"/>
           <w:sz w:val="28"/>
@@ -5352,6 +6411,232 @@
     </w:lvl>
   </w:abstractNum>
   <w:abstractNum w:abstractNumId="6" w15:restartNumberingAfterBreak="0">
+    <w:nsid w:val="641013D7"/>
+    <w:multiLevelType w:val="hybridMultilevel"/>
+    <w:tmpl w:val="93B2A2C8"/>
+    <w:lvl w:ilvl="0" w:tplc="04090001">
+      <w:start w:val="1"/>
+      <w:numFmt w:val="bullet"/>
+      <w:lvlText w:val=""/>
+      <w:lvlJc w:val="left"/>
+      <w:pPr>
+        <w:ind w:left="720" w:hanging="360"/>
+      </w:pPr>
+      <w:rPr>
+        <w:rFonts w:ascii="Symbol" w:hAnsi="Symbol" w:hint="default"/>
+      </w:rPr>
+    </w:lvl>
+    <w:lvl w:ilvl="1" w:tplc="04090003" w:tentative="1">
+      <w:start w:val="1"/>
+      <w:numFmt w:val="bullet"/>
+      <w:lvlText w:val="o"/>
+      <w:lvlJc w:val="left"/>
+      <w:pPr>
+        <w:ind w:left="1440" w:hanging="360"/>
+      </w:pPr>
+      <w:rPr>
+        <w:rFonts w:ascii="Courier New" w:hAnsi="Courier New" w:cs="Courier New" w:hint="default"/>
+      </w:rPr>
+    </w:lvl>
+    <w:lvl w:ilvl="2" w:tplc="04090005" w:tentative="1">
+      <w:start w:val="1"/>
+      <w:numFmt w:val="bullet"/>
+      <w:lvlText w:val=""/>
+      <w:lvlJc w:val="left"/>
+      <w:pPr>
+        <w:ind w:left="2160" w:hanging="360"/>
+      </w:pPr>
+      <w:rPr>
+        <w:rFonts w:ascii="Wingdings" w:hAnsi="Wingdings" w:hint="default"/>
+      </w:rPr>
+    </w:lvl>
+    <w:lvl w:ilvl="3" w:tplc="04090001" w:tentative="1">
+      <w:start w:val="1"/>
+      <w:numFmt w:val="bullet"/>
+      <w:lvlText w:val=""/>
+      <w:lvlJc w:val="left"/>
+      <w:pPr>
+        <w:ind w:left="2880" w:hanging="360"/>
+      </w:pPr>
+      <w:rPr>
+        <w:rFonts w:ascii="Symbol" w:hAnsi="Symbol" w:hint="default"/>
+      </w:rPr>
+    </w:lvl>
+    <w:lvl w:ilvl="4" w:tplc="04090003" w:tentative="1">
+      <w:start w:val="1"/>
+      <w:numFmt w:val="bullet"/>
+      <w:lvlText w:val="o"/>
+      <w:lvlJc w:val="left"/>
+      <w:pPr>
+        <w:ind w:left="3600" w:hanging="360"/>
+      </w:pPr>
+      <w:rPr>
+        <w:rFonts w:ascii="Courier New" w:hAnsi="Courier New" w:cs="Courier New" w:hint="default"/>
+      </w:rPr>
+    </w:lvl>
+    <w:lvl w:ilvl="5" w:tplc="04090005" w:tentative="1">
+      <w:start w:val="1"/>
+      <w:numFmt w:val="bullet"/>
+      <w:lvlText w:val=""/>
+      <w:lvlJc w:val="left"/>
+      <w:pPr>
+        <w:ind w:left="4320" w:hanging="360"/>
+      </w:pPr>
+      <w:rPr>
+        <w:rFonts w:ascii="Wingdings" w:hAnsi="Wingdings" w:hint="default"/>
+      </w:rPr>
+    </w:lvl>
+    <w:lvl w:ilvl="6" w:tplc="04090001" w:tentative="1">
+      <w:start w:val="1"/>
+      <w:numFmt w:val="bullet"/>
+      <w:lvlText w:val=""/>
+      <w:lvlJc w:val="left"/>
+      <w:pPr>
+        <w:ind w:left="5040" w:hanging="360"/>
+      </w:pPr>
+      <w:rPr>
+        <w:rFonts w:ascii="Symbol" w:hAnsi="Symbol" w:hint="default"/>
+      </w:rPr>
+    </w:lvl>
+    <w:lvl w:ilvl="7" w:tplc="04090003" w:tentative="1">
+      <w:start w:val="1"/>
+      <w:numFmt w:val="bullet"/>
+      <w:lvlText w:val="o"/>
+      <w:lvlJc w:val="left"/>
+      <w:pPr>
+        <w:ind w:left="5760" w:hanging="360"/>
+      </w:pPr>
+      <w:rPr>
+        <w:rFonts w:ascii="Courier New" w:hAnsi="Courier New" w:cs="Courier New" w:hint="default"/>
+      </w:rPr>
+    </w:lvl>
+    <w:lvl w:ilvl="8" w:tplc="04090005" w:tentative="1">
+      <w:start w:val="1"/>
+      <w:numFmt w:val="bullet"/>
+      <w:lvlText w:val=""/>
+      <w:lvlJc w:val="left"/>
+      <w:pPr>
+        <w:ind w:left="6480" w:hanging="360"/>
+      </w:pPr>
+      <w:rPr>
+        <w:rFonts w:ascii="Wingdings" w:hAnsi="Wingdings" w:hint="default"/>
+      </w:rPr>
+    </w:lvl>
+  </w:abstractNum>
+  <w:abstractNum w:abstractNumId="7" w15:restartNumberingAfterBreak="0">
+    <w:nsid w:val="713D016D"/>
+    <w:multiLevelType w:val="hybridMultilevel"/>
+    <w:tmpl w:val="A0742C4E"/>
+    <w:lvl w:ilvl="0" w:tplc="04090001">
+      <w:start w:val="1"/>
+      <w:numFmt w:val="bullet"/>
+      <w:lvlText w:val=""/>
+      <w:lvlJc w:val="left"/>
+      <w:pPr>
+        <w:ind w:left="720" w:hanging="360"/>
+      </w:pPr>
+      <w:rPr>
+        <w:rFonts w:ascii="Symbol" w:hAnsi="Symbol" w:hint="default"/>
+      </w:rPr>
+    </w:lvl>
+    <w:lvl w:ilvl="1" w:tplc="04090003" w:tentative="1">
+      <w:start w:val="1"/>
+      <w:numFmt w:val="bullet"/>
+      <w:lvlText w:val="o"/>
+      <w:lvlJc w:val="left"/>
+      <w:pPr>
+        <w:ind w:left="1440" w:hanging="360"/>
+      </w:pPr>
+      <w:rPr>
+        <w:rFonts w:ascii="Courier New" w:hAnsi="Courier New" w:cs="Courier New" w:hint="default"/>
+      </w:rPr>
+    </w:lvl>
+    <w:lvl w:ilvl="2" w:tplc="04090005" w:tentative="1">
+      <w:start w:val="1"/>
+      <w:numFmt w:val="bullet"/>
+      <w:lvlText w:val=""/>
+      <w:lvlJc w:val="left"/>
+      <w:pPr>
+        <w:ind w:left="2160" w:hanging="360"/>
+      </w:pPr>
+      <w:rPr>
+        <w:rFonts w:ascii="Wingdings" w:hAnsi="Wingdings" w:hint="default"/>
+      </w:rPr>
+    </w:lvl>
+    <w:lvl w:ilvl="3" w:tplc="04090001" w:tentative="1">
+      <w:start w:val="1"/>
+      <w:numFmt w:val="bullet"/>
+      <w:lvlText w:val=""/>
+      <w:lvlJc w:val="left"/>
+      <w:pPr>
+        <w:ind w:left="2880" w:hanging="360"/>
+      </w:pPr>
+      <w:rPr>
+        <w:rFonts w:ascii="Symbol" w:hAnsi="Symbol" w:hint="default"/>
+      </w:rPr>
+    </w:lvl>
+    <w:lvl w:ilvl="4" w:tplc="04090003" w:tentative="1">
+      <w:start w:val="1"/>
+      <w:numFmt w:val="bullet"/>
+      <w:lvlText w:val="o"/>
+      <w:lvlJc w:val="left"/>
+      <w:pPr>
+        <w:ind w:left="3600" w:hanging="360"/>
+      </w:pPr>
+      <w:rPr>
+        <w:rFonts w:ascii="Courier New" w:hAnsi="Courier New" w:cs="Courier New" w:hint="default"/>
+      </w:rPr>
+    </w:lvl>
+    <w:lvl w:ilvl="5" w:tplc="04090005" w:tentative="1">
+      <w:start w:val="1"/>
+      <w:numFmt w:val="bullet"/>
+      <w:lvlText w:val=""/>
+      <w:lvlJc w:val="left"/>
+      <w:pPr>
+        <w:ind w:left="4320" w:hanging="360"/>
+      </w:pPr>
+      <w:rPr>
+        <w:rFonts w:ascii="Wingdings" w:hAnsi="Wingdings" w:hint="default"/>
+      </w:rPr>
+    </w:lvl>
+    <w:lvl w:ilvl="6" w:tplc="04090001" w:tentative="1">
+      <w:start w:val="1"/>
+      <w:numFmt w:val="bullet"/>
+      <w:lvlText w:val=""/>
+      <w:lvlJc w:val="left"/>
+      <w:pPr>
+        <w:ind w:left="5040" w:hanging="360"/>
+      </w:pPr>
+      <w:rPr>
+        <w:rFonts w:ascii="Symbol" w:hAnsi="Symbol" w:hint="default"/>
+      </w:rPr>
+    </w:lvl>
+    <w:lvl w:ilvl="7" w:tplc="04090003" w:tentative="1">
+      <w:start w:val="1"/>
+      <w:numFmt w:val="bullet"/>
+      <w:lvlText w:val="o"/>
+      <w:lvlJc w:val="left"/>
+      <w:pPr>
+        <w:ind w:left="5760" w:hanging="360"/>
+      </w:pPr>
+      <w:rPr>
+        <w:rFonts w:ascii="Courier New" w:hAnsi="Courier New" w:cs="Courier New" w:hint="default"/>
+      </w:rPr>
+    </w:lvl>
+    <w:lvl w:ilvl="8" w:tplc="04090005" w:tentative="1">
+      <w:start w:val="1"/>
+      <w:numFmt w:val="bullet"/>
+      <w:lvlText w:val=""/>
+      <w:lvlJc w:val="left"/>
+      <w:pPr>
+        <w:ind w:left="6480" w:hanging="360"/>
+      </w:pPr>
+      <w:rPr>
+        <w:rFonts w:ascii="Wingdings" w:hAnsi="Wingdings" w:hint="default"/>
+      </w:rPr>
+    </w:lvl>
+  </w:abstractNum>
+  <w:abstractNum w:abstractNumId="8" w15:restartNumberingAfterBreak="0">
     <w:nsid w:val="7CB45246"/>
     <w:multiLevelType w:val="hybridMultilevel"/>
     <w:tmpl w:val="F72AAC7A"/>
@@ -5468,7 +6753,7 @@
     <w:abstractNumId w:val="3"/>
   </w:num>
   <w:num w:numId="2">
-    <w:abstractNumId w:val="6"/>
+    <w:abstractNumId w:val="8"/>
   </w:num>
   <w:num w:numId="3">
     <w:abstractNumId w:val="0"/>
@@ -5484,6 +6769,12 @@
   </w:num>
   <w:num w:numId="7">
     <w:abstractNumId w:val="4"/>
+  </w:num>
+  <w:num w:numId="8">
+    <w:abstractNumId w:val="6"/>
+  </w:num>
+  <w:num w:numId="9">
+    <w:abstractNumId w:val="7"/>
   </w:num>
 </w:numbering>
 </file>
@@ -5892,6 +7183,7 @@
   <w:style w:type="character" w:default="1" w:styleId="DefaultParagraphFont">
     <w:name w:val="Default Paragraph Font"/>
     <w:uiPriority w:val="1"/>
+    <w:semiHidden/>
     <w:unhideWhenUsed/>
   </w:style>
   <w:style w:type="table" w:default="1" w:styleId="TableNormal">

</xml_diff>